<commit_message>
Update Pembuatan Flexbox (HTML dan CSS) - Tugas minggu 4.docx
</commit_message>
<xml_diff>
--- a/Pembuatan Flexbox (HTML dan CSS) - Tugas minggu 4.docx
+++ b/Pembuatan Flexbox (HTML dan CSS) - Tugas minggu 4.docx
@@ -5302,19 +5302,7 @@
           <w:szCs w:val="26"/>
           <w:shd w:val="clear" w:color="auto" w:fill="FFFFFF"/>
         </w:rPr>
-        <w:t xml:space="preserve"> </w:t>
-      </w:r>
-      <w:r>
-        <w:rPr>
-          <w:rFonts w:asciiTheme="minorHAnsi" w:hAnsiTheme="minorHAnsi" w:cstheme="minorHAnsi"/>
-          <w:b/>
-          <w:bCs/>
-          <w:color w:val="252525"/>
-          <w:sz w:val="26"/>
-          <w:szCs w:val="26"/>
-          <w:shd w:val="clear" w:color="auto" w:fill="FFFFFF"/>
-        </w:rPr>
-        <w:t>-</w:t>
+        <w:t xml:space="preserve"> -</w:t>
       </w:r>
       <w:proofErr w:type="spellStart"/>
       <w:r>
@@ -9407,6 +9395,7 @@
           <w:szCs w:val="26"/>
         </w:rPr>
       </w:pPr>
+      <w:bookmarkStart w:id="0" w:name="_GoBack"/>
       <w:proofErr w:type="spellStart"/>
       <w:r>
         <w:rPr>
@@ -9628,6 +9617,266 @@
           <w:lang w:val="en-US"/>
         </w:rPr>
         <w:t xml:space="preserve"> capital </w:t>
+      </w:r>
+      <w:proofErr w:type="spellStart"/>
+      <w:r>
+        <w:rPr>
+          <w:rFonts w:cstheme="minorHAnsi"/>
+          <w:bCs/>
+          <w:sz w:val="26"/>
+          <w:szCs w:val="26"/>
+          <w:lang w:val="en-US"/>
+        </w:rPr>
+        <w:t>semua</w:t>
+      </w:r>
+      <w:proofErr w:type="spellEnd"/>
+      <w:r>
+        <w:rPr>
+          <w:rFonts w:cstheme="minorHAnsi"/>
+          <w:bCs/>
+          <w:sz w:val="26"/>
+          <w:szCs w:val="26"/>
+          <w:lang w:val="en-US"/>
+        </w:rPr>
+        <w:t>.</w:t>
+      </w:r>
+    </w:p>
+    <w:bookmarkEnd w:id="0"/>
+    <w:p>
+      <w:pPr>
+        <w:pStyle w:val="ListParagraph"/>
+        <w:numPr>
+          <w:ilvl w:val="0"/>
+          <w:numId w:val="1"/>
+        </w:numPr>
+        <w:rPr>
+          <w:rFonts w:cstheme="minorHAnsi"/>
+          <w:b/>
+          <w:bCs/>
+          <w:sz w:val="26"/>
+          <w:szCs w:val="26"/>
+        </w:rPr>
+      </w:pPr>
+      <w:proofErr w:type="spellStart"/>
+      <w:r>
+        <w:rPr>
+          <w:rFonts w:cstheme="minorHAnsi"/>
+          <w:bCs/>
+          <w:sz w:val="26"/>
+          <w:szCs w:val="26"/>
+          <w:lang w:val="en-US"/>
+        </w:rPr>
+        <w:lastRenderedPageBreak/>
+        <w:t>Memahami</w:t>
+      </w:r>
+      <w:proofErr w:type="spellEnd"/>
+      <w:r>
+        <w:rPr>
+          <w:rFonts w:cstheme="minorHAnsi"/>
+          <w:bCs/>
+          <w:sz w:val="26"/>
+          <w:szCs w:val="26"/>
+          <w:lang w:val="en-US"/>
+        </w:rPr>
+        <w:t xml:space="preserve"> </w:t>
+      </w:r>
+      <w:proofErr w:type="spellStart"/>
+      <w:r>
+        <w:rPr>
+          <w:rFonts w:cstheme="minorHAnsi"/>
+          <w:bCs/>
+          <w:sz w:val="26"/>
+          <w:szCs w:val="26"/>
+          <w:lang w:val="en-US"/>
+        </w:rPr>
+        <w:t>penggunaan</w:t>
+      </w:r>
+      <w:proofErr w:type="spellEnd"/>
+      <w:r>
+        <w:rPr>
+          <w:rFonts w:cstheme="minorHAnsi"/>
+          <w:bCs/>
+          <w:sz w:val="26"/>
+          <w:szCs w:val="26"/>
+          <w:lang w:val="en-US"/>
+        </w:rPr>
+        <w:t xml:space="preserve"> </w:t>
+      </w:r>
+      <w:proofErr w:type="spellStart"/>
+      <w:r>
+        <w:rPr>
+          <w:rFonts w:cstheme="minorHAnsi"/>
+          <w:bCs/>
+          <w:sz w:val="26"/>
+          <w:szCs w:val="26"/>
+          <w:lang w:val="en-US"/>
+        </w:rPr>
+        <w:t>dari</w:t>
+      </w:r>
+      <w:proofErr w:type="spellEnd"/>
+      <w:r>
+        <w:rPr>
+          <w:rFonts w:cstheme="minorHAnsi"/>
+          <w:bCs/>
+          <w:sz w:val="26"/>
+          <w:szCs w:val="26"/>
+          <w:lang w:val="en-US"/>
+        </w:rPr>
+        <w:t xml:space="preserve"> text transform: lowercase, </w:t>
+      </w:r>
+      <w:proofErr w:type="spellStart"/>
+      <w:r>
+        <w:rPr>
+          <w:rFonts w:cstheme="minorHAnsi"/>
+          <w:bCs/>
+          <w:sz w:val="26"/>
+          <w:szCs w:val="26"/>
+          <w:lang w:val="en-US"/>
+        </w:rPr>
+        <w:t>yaitu</w:t>
+      </w:r>
+      <w:proofErr w:type="spellEnd"/>
+      <w:r>
+        <w:rPr>
+          <w:rFonts w:cstheme="minorHAnsi"/>
+          <w:bCs/>
+          <w:sz w:val="26"/>
+          <w:szCs w:val="26"/>
+          <w:lang w:val="en-US"/>
+        </w:rPr>
+        <w:t xml:space="preserve"> </w:t>
+      </w:r>
+      <w:proofErr w:type="spellStart"/>
+      <w:r>
+        <w:rPr>
+          <w:rFonts w:cstheme="minorHAnsi"/>
+          <w:bCs/>
+          <w:sz w:val="26"/>
+          <w:szCs w:val="26"/>
+          <w:lang w:val="en-US"/>
+        </w:rPr>
+        <w:t>membuat</w:t>
+      </w:r>
+      <w:proofErr w:type="spellEnd"/>
+      <w:r>
+        <w:rPr>
+          <w:rFonts w:cstheme="minorHAnsi"/>
+          <w:bCs/>
+          <w:sz w:val="26"/>
+          <w:szCs w:val="26"/>
+          <w:lang w:val="en-US"/>
+        </w:rPr>
+        <w:t xml:space="preserve"> </w:t>
+      </w:r>
+      <w:proofErr w:type="spellStart"/>
+      <w:r>
+        <w:rPr>
+          <w:rFonts w:cstheme="minorHAnsi"/>
+          <w:bCs/>
+          <w:sz w:val="26"/>
+          <w:szCs w:val="26"/>
+          <w:lang w:val="en-US"/>
+        </w:rPr>
+        <w:t>huruf</w:t>
+      </w:r>
+      <w:proofErr w:type="spellEnd"/>
+      <w:r>
+        <w:rPr>
+          <w:rFonts w:cstheme="minorHAnsi"/>
+          <w:bCs/>
+          <w:sz w:val="26"/>
+          <w:szCs w:val="26"/>
+          <w:lang w:val="en-US"/>
+        </w:rPr>
+        <w:t xml:space="preserve"> </w:t>
+      </w:r>
+      <w:proofErr w:type="spellStart"/>
+      <w:r>
+        <w:rPr>
+          <w:rFonts w:cstheme="minorHAnsi"/>
+          <w:bCs/>
+          <w:sz w:val="26"/>
+          <w:szCs w:val="26"/>
+          <w:lang w:val="en-US"/>
+        </w:rPr>
+        <w:t>dalam</w:t>
+      </w:r>
+      <w:proofErr w:type="spellEnd"/>
+      <w:r>
+        <w:rPr>
+          <w:rFonts w:cstheme="minorHAnsi"/>
+          <w:bCs/>
+          <w:sz w:val="26"/>
+          <w:szCs w:val="26"/>
+          <w:lang w:val="en-US"/>
+        </w:rPr>
+        <w:t xml:space="preserve"> </w:t>
+      </w:r>
+      <w:proofErr w:type="spellStart"/>
+      <w:r>
+        <w:rPr>
+          <w:rFonts w:cstheme="minorHAnsi"/>
+          <w:bCs/>
+          <w:sz w:val="26"/>
+          <w:szCs w:val="26"/>
+          <w:lang w:val="en-US"/>
+        </w:rPr>
+        <w:t>teks</w:t>
+      </w:r>
+      <w:proofErr w:type="spellEnd"/>
+      <w:r>
+        <w:rPr>
+          <w:rFonts w:cstheme="minorHAnsi"/>
+          <w:bCs/>
+          <w:sz w:val="26"/>
+          <w:szCs w:val="26"/>
+          <w:lang w:val="en-US"/>
+        </w:rPr>
+        <w:t xml:space="preserve"> </w:t>
+      </w:r>
+      <w:proofErr w:type="spellStart"/>
+      <w:r>
+        <w:rPr>
+          <w:rFonts w:cstheme="minorHAnsi"/>
+          <w:bCs/>
+          <w:sz w:val="26"/>
+          <w:szCs w:val="26"/>
+          <w:lang w:val="en-US"/>
+        </w:rPr>
+        <w:t>menjadi</w:t>
+      </w:r>
+      <w:proofErr w:type="spellEnd"/>
+      <w:r>
+        <w:rPr>
+          <w:rFonts w:cstheme="minorHAnsi"/>
+          <w:bCs/>
+          <w:sz w:val="26"/>
+          <w:szCs w:val="26"/>
+          <w:lang w:val="en-US"/>
+        </w:rPr>
+        <w:t xml:space="preserve"> </w:t>
+      </w:r>
+      <w:proofErr w:type="spellStart"/>
+      <w:r>
+        <w:rPr>
+          <w:rFonts w:cstheme="minorHAnsi"/>
+          <w:bCs/>
+          <w:sz w:val="26"/>
+          <w:szCs w:val="26"/>
+          <w:lang w:val="en-US"/>
+        </w:rPr>
+        <w:t>kecil</w:t>
+      </w:r>
+      <w:proofErr w:type="spellEnd"/>
+      <w:r>
+        <w:rPr>
+          <w:rFonts w:cstheme="minorHAnsi"/>
+          <w:bCs/>
+          <w:sz w:val="26"/>
+          <w:szCs w:val="26"/>
+          <w:lang w:val="en-US"/>
+        </w:rPr>
+        <w:t xml:space="preserve"> </w:t>
       </w:r>
       <w:proofErr w:type="spellStart"/>
       <w:r>
@@ -9676,7 +9925,6 @@
           <w:szCs w:val="26"/>
           <w:lang w:val="en-US"/>
         </w:rPr>
-        <w:lastRenderedPageBreak/>
         <w:t>Memahami</w:t>
       </w:r>
       <w:proofErr w:type="spellEnd"/>
@@ -9732,7 +9980,7 @@
           <w:szCs w:val="26"/>
           <w:lang w:val="en-US"/>
         </w:rPr>
-        <w:t xml:space="preserve"> text transform: lowercase, </w:t>
+        <w:t xml:space="preserve"> flex-direction, </w:t>
       </w:r>
       <w:proofErr w:type="spellStart"/>
       <w:r>
@@ -9765,139 +10013,139 @@
           <w:szCs w:val="26"/>
           <w:lang w:val="en-US"/>
         </w:rPr>
-        <w:t>membuat</w:t>
-      </w:r>
-      <w:proofErr w:type="spellEnd"/>
-      <w:r>
-        <w:rPr>
-          <w:rFonts w:cstheme="minorHAnsi"/>
-          <w:bCs/>
-          <w:sz w:val="26"/>
-          <w:szCs w:val="26"/>
-          <w:lang w:val="en-US"/>
-        </w:rPr>
-        <w:t xml:space="preserve"> </w:t>
-      </w:r>
-      <w:proofErr w:type="spellStart"/>
-      <w:r>
-        <w:rPr>
-          <w:rFonts w:cstheme="minorHAnsi"/>
-          <w:bCs/>
-          <w:sz w:val="26"/>
-          <w:szCs w:val="26"/>
-          <w:lang w:val="en-US"/>
-        </w:rPr>
-        <w:t>huruf</w:t>
-      </w:r>
-      <w:proofErr w:type="spellEnd"/>
-      <w:r>
-        <w:rPr>
-          <w:rFonts w:cstheme="minorHAnsi"/>
-          <w:bCs/>
-          <w:sz w:val="26"/>
-          <w:szCs w:val="26"/>
-          <w:lang w:val="en-US"/>
-        </w:rPr>
-        <w:t xml:space="preserve"> </w:t>
-      </w:r>
-      <w:proofErr w:type="spellStart"/>
-      <w:r>
-        <w:rPr>
-          <w:rFonts w:cstheme="minorHAnsi"/>
-          <w:bCs/>
-          <w:sz w:val="26"/>
-          <w:szCs w:val="26"/>
-          <w:lang w:val="en-US"/>
-        </w:rPr>
-        <w:t>dalam</w:t>
-      </w:r>
-      <w:proofErr w:type="spellEnd"/>
-      <w:r>
-        <w:rPr>
-          <w:rFonts w:cstheme="minorHAnsi"/>
-          <w:bCs/>
-          <w:sz w:val="26"/>
-          <w:szCs w:val="26"/>
-          <w:lang w:val="en-US"/>
-        </w:rPr>
-        <w:t xml:space="preserve"> </w:t>
-      </w:r>
-      <w:proofErr w:type="spellStart"/>
-      <w:r>
-        <w:rPr>
-          <w:rFonts w:cstheme="minorHAnsi"/>
-          <w:bCs/>
-          <w:sz w:val="26"/>
-          <w:szCs w:val="26"/>
-          <w:lang w:val="en-US"/>
-        </w:rPr>
-        <w:t>teks</w:t>
-      </w:r>
-      <w:proofErr w:type="spellEnd"/>
-      <w:r>
-        <w:rPr>
-          <w:rFonts w:cstheme="minorHAnsi"/>
-          <w:bCs/>
-          <w:sz w:val="26"/>
-          <w:szCs w:val="26"/>
-          <w:lang w:val="en-US"/>
-        </w:rPr>
-        <w:t xml:space="preserve"> </w:t>
-      </w:r>
-      <w:proofErr w:type="spellStart"/>
-      <w:r>
-        <w:rPr>
-          <w:rFonts w:cstheme="minorHAnsi"/>
-          <w:bCs/>
-          <w:sz w:val="26"/>
-          <w:szCs w:val="26"/>
-          <w:lang w:val="en-US"/>
-        </w:rPr>
-        <w:t>menjadi</w:t>
-      </w:r>
-      <w:proofErr w:type="spellEnd"/>
-      <w:r>
-        <w:rPr>
-          <w:rFonts w:cstheme="minorHAnsi"/>
-          <w:bCs/>
-          <w:sz w:val="26"/>
-          <w:szCs w:val="26"/>
-          <w:lang w:val="en-US"/>
-        </w:rPr>
-        <w:t xml:space="preserve"> </w:t>
-      </w:r>
-      <w:proofErr w:type="spellStart"/>
-      <w:r>
-        <w:rPr>
-          <w:rFonts w:cstheme="minorHAnsi"/>
-          <w:bCs/>
-          <w:sz w:val="26"/>
-          <w:szCs w:val="26"/>
-          <w:lang w:val="en-US"/>
-        </w:rPr>
-        <w:t>kecil</w:t>
-      </w:r>
-      <w:proofErr w:type="spellEnd"/>
-      <w:r>
-        <w:rPr>
-          <w:rFonts w:cstheme="minorHAnsi"/>
-          <w:bCs/>
-          <w:sz w:val="26"/>
-          <w:szCs w:val="26"/>
-          <w:lang w:val="en-US"/>
-        </w:rPr>
-        <w:t xml:space="preserve"> </w:t>
-      </w:r>
-      <w:proofErr w:type="spellStart"/>
-      <w:r>
-        <w:rPr>
-          <w:rFonts w:cstheme="minorHAnsi"/>
-          <w:bCs/>
-          <w:sz w:val="26"/>
-          <w:szCs w:val="26"/>
-          <w:lang w:val="en-US"/>
-        </w:rPr>
-        <w:t>semua</w:t>
+        <w:t>untuk</w:t>
+      </w:r>
+      <w:proofErr w:type="spellEnd"/>
+      <w:r>
+        <w:rPr>
+          <w:rFonts w:cstheme="minorHAnsi"/>
+          <w:bCs/>
+          <w:sz w:val="26"/>
+          <w:szCs w:val="26"/>
+          <w:lang w:val="en-US"/>
+        </w:rPr>
+        <w:t xml:space="preserve"> </w:t>
+      </w:r>
+      <w:proofErr w:type="spellStart"/>
+      <w:r>
+        <w:rPr>
+          <w:rFonts w:cstheme="minorHAnsi"/>
+          <w:bCs/>
+          <w:sz w:val="26"/>
+          <w:szCs w:val="26"/>
+          <w:lang w:val="en-US"/>
+        </w:rPr>
+        <w:t>menentukan</w:t>
+      </w:r>
+      <w:proofErr w:type="spellEnd"/>
+      <w:r>
+        <w:rPr>
+          <w:rFonts w:cstheme="minorHAnsi"/>
+          <w:bCs/>
+          <w:sz w:val="26"/>
+          <w:szCs w:val="26"/>
+          <w:lang w:val="en-US"/>
+        </w:rPr>
+        <w:t xml:space="preserve"> </w:t>
+      </w:r>
+      <w:proofErr w:type="spellStart"/>
+      <w:r>
+        <w:rPr>
+          <w:rFonts w:cstheme="minorHAnsi"/>
+          <w:bCs/>
+          <w:sz w:val="26"/>
+          <w:szCs w:val="26"/>
+          <w:lang w:val="en-US"/>
+        </w:rPr>
+        <w:t>arah</w:t>
+      </w:r>
+      <w:proofErr w:type="spellEnd"/>
+      <w:r>
+        <w:rPr>
+          <w:rFonts w:cstheme="minorHAnsi"/>
+          <w:bCs/>
+          <w:sz w:val="26"/>
+          <w:szCs w:val="26"/>
+          <w:lang w:val="en-US"/>
+        </w:rPr>
+        <w:t xml:space="preserve"> </w:t>
+      </w:r>
+      <w:proofErr w:type="spellStart"/>
+      <w:r>
+        <w:rPr>
+          <w:rFonts w:cstheme="minorHAnsi"/>
+          <w:bCs/>
+          <w:sz w:val="26"/>
+          <w:szCs w:val="26"/>
+          <w:lang w:val="en-US"/>
+        </w:rPr>
+        <w:t>pada</w:t>
+      </w:r>
+      <w:proofErr w:type="spellEnd"/>
+      <w:r>
+        <w:rPr>
+          <w:rFonts w:cstheme="minorHAnsi"/>
+          <w:bCs/>
+          <w:sz w:val="26"/>
+          <w:szCs w:val="26"/>
+          <w:lang w:val="en-US"/>
+        </w:rPr>
+        <w:t xml:space="preserve"> item-item yang </w:t>
+      </w:r>
+      <w:proofErr w:type="spellStart"/>
+      <w:r>
+        <w:rPr>
+          <w:rFonts w:cstheme="minorHAnsi"/>
+          <w:bCs/>
+          <w:sz w:val="26"/>
+          <w:szCs w:val="26"/>
+          <w:lang w:val="en-US"/>
+        </w:rPr>
+        <w:t>terdapat</w:t>
+      </w:r>
+      <w:proofErr w:type="spellEnd"/>
+      <w:r>
+        <w:rPr>
+          <w:rFonts w:cstheme="minorHAnsi"/>
+          <w:bCs/>
+          <w:sz w:val="26"/>
+          <w:szCs w:val="26"/>
+          <w:lang w:val="en-US"/>
+        </w:rPr>
+        <w:t xml:space="preserve"> </w:t>
+      </w:r>
+      <w:proofErr w:type="spellStart"/>
+      <w:r>
+        <w:rPr>
+          <w:rFonts w:cstheme="minorHAnsi"/>
+          <w:bCs/>
+          <w:sz w:val="26"/>
+          <w:szCs w:val="26"/>
+          <w:lang w:val="en-US"/>
+        </w:rPr>
+        <w:t>pada</w:t>
+      </w:r>
+      <w:proofErr w:type="spellEnd"/>
+      <w:r>
+        <w:rPr>
+          <w:rFonts w:cstheme="minorHAnsi"/>
+          <w:bCs/>
+          <w:sz w:val="26"/>
+          <w:szCs w:val="26"/>
+          <w:lang w:val="en-US"/>
+        </w:rPr>
+        <w:t xml:space="preserve"> container </w:t>
+      </w:r>
+      <w:proofErr w:type="spellStart"/>
+      <w:r>
+        <w:rPr>
+          <w:rFonts w:cstheme="minorHAnsi"/>
+          <w:bCs/>
+          <w:sz w:val="26"/>
+          <w:szCs w:val="26"/>
+          <w:lang w:val="en-US"/>
+        </w:rPr>
+        <w:t>flexbox</w:t>
       </w:r>
       <w:proofErr w:type="spellEnd"/>
       <w:r>
@@ -9990,7 +10238,7 @@
           <w:szCs w:val="26"/>
           <w:lang w:val="en-US"/>
         </w:rPr>
-        <w:t xml:space="preserve"> flex-direction, </w:t>
+        <w:t xml:space="preserve"> flex-direction: row, </w:t>
       </w:r>
       <w:proofErr w:type="spellStart"/>
       <w:r>
@@ -10078,84 +10326,84 @@
           <w:szCs w:val="26"/>
           <w:lang w:val="en-US"/>
         </w:rPr>
-        <w:t xml:space="preserve"> </w:t>
-      </w:r>
-      <w:proofErr w:type="spellStart"/>
-      <w:r>
-        <w:rPr>
-          <w:rFonts w:cstheme="minorHAnsi"/>
-          <w:bCs/>
-          <w:sz w:val="26"/>
-          <w:szCs w:val="26"/>
-          <w:lang w:val="en-US"/>
-        </w:rPr>
-        <w:t>pada</w:t>
-      </w:r>
-      <w:proofErr w:type="spellEnd"/>
-      <w:r>
-        <w:rPr>
-          <w:rFonts w:cstheme="minorHAnsi"/>
-          <w:bCs/>
-          <w:sz w:val="26"/>
-          <w:szCs w:val="26"/>
-          <w:lang w:val="en-US"/>
-        </w:rPr>
-        <w:t xml:space="preserve"> item-item yang </w:t>
-      </w:r>
-      <w:proofErr w:type="spellStart"/>
-      <w:r>
-        <w:rPr>
-          <w:rFonts w:cstheme="minorHAnsi"/>
-          <w:bCs/>
-          <w:sz w:val="26"/>
-          <w:szCs w:val="26"/>
-          <w:lang w:val="en-US"/>
-        </w:rPr>
-        <w:t>terdapat</w:t>
-      </w:r>
-      <w:proofErr w:type="spellEnd"/>
-      <w:r>
-        <w:rPr>
-          <w:rFonts w:cstheme="minorHAnsi"/>
-          <w:bCs/>
-          <w:sz w:val="26"/>
-          <w:szCs w:val="26"/>
-          <w:lang w:val="en-US"/>
-        </w:rPr>
-        <w:t xml:space="preserve"> </w:t>
-      </w:r>
-      <w:proofErr w:type="spellStart"/>
-      <w:r>
-        <w:rPr>
-          <w:rFonts w:cstheme="minorHAnsi"/>
-          <w:bCs/>
-          <w:sz w:val="26"/>
-          <w:szCs w:val="26"/>
-          <w:lang w:val="en-US"/>
-        </w:rPr>
-        <w:t>pada</w:t>
-      </w:r>
-      <w:proofErr w:type="spellEnd"/>
-      <w:r>
-        <w:rPr>
-          <w:rFonts w:cstheme="minorHAnsi"/>
-          <w:bCs/>
-          <w:sz w:val="26"/>
-          <w:szCs w:val="26"/>
-          <w:lang w:val="en-US"/>
-        </w:rPr>
-        <w:t xml:space="preserve"> container </w:t>
-      </w:r>
-      <w:proofErr w:type="spellStart"/>
-      <w:r>
-        <w:rPr>
-          <w:rFonts w:cstheme="minorHAnsi"/>
-          <w:bCs/>
-          <w:sz w:val="26"/>
-          <w:szCs w:val="26"/>
-          <w:lang w:val="en-US"/>
-        </w:rPr>
-        <w:t>flexbox</w:t>
+        <w:t xml:space="preserve"> item </w:t>
+      </w:r>
+      <w:proofErr w:type="spellStart"/>
+      <w:r>
+        <w:rPr>
+          <w:rFonts w:cstheme="minorHAnsi"/>
+          <w:bCs/>
+          <w:sz w:val="26"/>
+          <w:szCs w:val="26"/>
+          <w:lang w:val="en-US"/>
+        </w:rPr>
+        <w:t>dari</w:t>
+      </w:r>
+      <w:proofErr w:type="spellEnd"/>
+      <w:r>
+        <w:rPr>
+          <w:rFonts w:cstheme="minorHAnsi"/>
+          <w:bCs/>
+          <w:sz w:val="26"/>
+          <w:szCs w:val="26"/>
+          <w:lang w:val="en-US"/>
+        </w:rPr>
+        <w:t xml:space="preserve"> </w:t>
+      </w:r>
+      <w:proofErr w:type="spellStart"/>
+      <w:r>
+        <w:rPr>
+          <w:rFonts w:cstheme="minorHAnsi"/>
+          <w:bCs/>
+          <w:sz w:val="26"/>
+          <w:szCs w:val="26"/>
+          <w:lang w:val="en-US"/>
+        </w:rPr>
+        <w:t>kiri</w:t>
+      </w:r>
+      <w:proofErr w:type="spellEnd"/>
+      <w:r>
+        <w:rPr>
+          <w:rFonts w:cstheme="minorHAnsi"/>
+          <w:bCs/>
+          <w:sz w:val="26"/>
+          <w:szCs w:val="26"/>
+          <w:lang w:val="en-US"/>
+        </w:rPr>
+        <w:t xml:space="preserve"> </w:t>
+      </w:r>
+      <w:proofErr w:type="spellStart"/>
+      <w:r>
+        <w:rPr>
+          <w:rFonts w:cstheme="minorHAnsi"/>
+          <w:bCs/>
+          <w:sz w:val="26"/>
+          <w:szCs w:val="26"/>
+          <w:lang w:val="en-US"/>
+        </w:rPr>
+        <w:t>ke</w:t>
+      </w:r>
+      <w:proofErr w:type="spellEnd"/>
+      <w:r>
+        <w:rPr>
+          <w:rFonts w:cstheme="minorHAnsi"/>
+          <w:bCs/>
+          <w:sz w:val="26"/>
+          <w:szCs w:val="26"/>
+          <w:lang w:val="en-US"/>
+        </w:rPr>
+        <w:t xml:space="preserve"> </w:t>
+      </w:r>
+      <w:proofErr w:type="spellStart"/>
+      <w:r>
+        <w:rPr>
+          <w:rFonts w:cstheme="minorHAnsi"/>
+          <w:bCs/>
+          <w:sz w:val="26"/>
+          <w:szCs w:val="26"/>
+          <w:lang w:val="en-US"/>
+        </w:rPr>
+        <w:t>kanan</w:t>
       </w:r>
       <w:proofErr w:type="spellEnd"/>
       <w:r>
@@ -10248,7 +10496,7 @@
           <w:szCs w:val="26"/>
           <w:lang w:val="en-US"/>
         </w:rPr>
-        <w:t xml:space="preserve"> flex-direction: row, </w:t>
+        <w:t xml:space="preserve"> flex-direction: row-reverse, </w:t>
       </w:r>
       <w:proofErr w:type="spellStart"/>
       <w:r>
@@ -10369,51 +10617,51 @@
           <w:szCs w:val="26"/>
           <w:lang w:val="en-US"/>
         </w:rPr>
+        <w:t>kanan</w:t>
+      </w:r>
+      <w:proofErr w:type="spellEnd"/>
+      <w:r>
+        <w:rPr>
+          <w:rFonts w:cstheme="minorHAnsi"/>
+          <w:bCs/>
+          <w:sz w:val="26"/>
+          <w:szCs w:val="26"/>
+          <w:lang w:val="en-US"/>
+        </w:rPr>
+        <w:t xml:space="preserve"> </w:t>
+      </w:r>
+      <w:proofErr w:type="spellStart"/>
+      <w:r>
+        <w:rPr>
+          <w:rFonts w:cstheme="minorHAnsi"/>
+          <w:bCs/>
+          <w:sz w:val="26"/>
+          <w:szCs w:val="26"/>
+          <w:lang w:val="en-US"/>
+        </w:rPr>
+        <w:t>ke</w:t>
+      </w:r>
+      <w:proofErr w:type="spellEnd"/>
+      <w:r>
+        <w:rPr>
+          <w:rFonts w:cstheme="minorHAnsi"/>
+          <w:bCs/>
+          <w:sz w:val="26"/>
+          <w:szCs w:val="26"/>
+          <w:lang w:val="en-US"/>
+        </w:rPr>
+        <w:t xml:space="preserve"> </w:t>
+      </w:r>
+      <w:proofErr w:type="spellStart"/>
+      <w:r>
+        <w:rPr>
+          <w:rFonts w:cstheme="minorHAnsi"/>
+          <w:bCs/>
+          <w:sz w:val="26"/>
+          <w:szCs w:val="26"/>
+          <w:lang w:val="en-US"/>
+        </w:rPr>
         <w:t>kiri</w:t>
-      </w:r>
-      <w:proofErr w:type="spellEnd"/>
-      <w:r>
-        <w:rPr>
-          <w:rFonts w:cstheme="minorHAnsi"/>
-          <w:bCs/>
-          <w:sz w:val="26"/>
-          <w:szCs w:val="26"/>
-          <w:lang w:val="en-US"/>
-        </w:rPr>
-        <w:t xml:space="preserve"> </w:t>
-      </w:r>
-      <w:proofErr w:type="spellStart"/>
-      <w:r>
-        <w:rPr>
-          <w:rFonts w:cstheme="minorHAnsi"/>
-          <w:bCs/>
-          <w:sz w:val="26"/>
-          <w:szCs w:val="26"/>
-          <w:lang w:val="en-US"/>
-        </w:rPr>
-        <w:t>ke</w:t>
-      </w:r>
-      <w:proofErr w:type="spellEnd"/>
-      <w:r>
-        <w:rPr>
-          <w:rFonts w:cstheme="minorHAnsi"/>
-          <w:bCs/>
-          <w:sz w:val="26"/>
-          <w:szCs w:val="26"/>
-          <w:lang w:val="en-US"/>
-        </w:rPr>
-        <w:t xml:space="preserve"> </w:t>
-      </w:r>
-      <w:proofErr w:type="spellStart"/>
-      <w:r>
-        <w:rPr>
-          <w:rFonts w:cstheme="minorHAnsi"/>
-          <w:bCs/>
-          <w:sz w:val="26"/>
-          <w:szCs w:val="26"/>
-          <w:lang w:val="en-US"/>
-        </w:rPr>
-        <w:t>kanan</w:t>
       </w:r>
       <w:proofErr w:type="spellEnd"/>
       <w:r>
@@ -10506,7 +10754,7 @@
           <w:szCs w:val="26"/>
           <w:lang w:val="en-US"/>
         </w:rPr>
-        <w:t xml:space="preserve"> flex-direction: row-reverse, </w:t>
+        <w:t xml:space="preserve"> flex-direction: column, </w:t>
       </w:r>
       <w:proofErr w:type="spellStart"/>
       <w:r>
@@ -10627,7 +10875,7 @@
           <w:szCs w:val="26"/>
           <w:lang w:val="en-US"/>
         </w:rPr>
-        <w:t>kanan</w:t>
+        <w:t>atas</w:t>
       </w:r>
       <w:proofErr w:type="spellEnd"/>
       <w:r>
@@ -10671,7 +10919,7 @@
           <w:szCs w:val="26"/>
           <w:lang w:val="en-US"/>
         </w:rPr>
-        <w:t>kiri</w:t>
+        <w:t>bawah</w:t>
       </w:r>
       <w:proofErr w:type="spellEnd"/>
       <w:r>
@@ -10764,7 +11012,7 @@
           <w:szCs w:val="26"/>
           <w:lang w:val="en-US"/>
         </w:rPr>
-        <w:t xml:space="preserve"> flex-direction: column, </w:t>
+        <w:t xml:space="preserve"> flex-direction: column-reverse, </w:t>
       </w:r>
       <w:proofErr w:type="spellStart"/>
       <w:r>
@@ -10885,51 +11133,51 @@
           <w:szCs w:val="26"/>
           <w:lang w:val="en-US"/>
         </w:rPr>
+        <w:t>bawah</w:t>
+      </w:r>
+      <w:proofErr w:type="spellEnd"/>
+      <w:r>
+        <w:rPr>
+          <w:rFonts w:cstheme="minorHAnsi"/>
+          <w:bCs/>
+          <w:sz w:val="26"/>
+          <w:szCs w:val="26"/>
+          <w:lang w:val="en-US"/>
+        </w:rPr>
+        <w:t xml:space="preserve"> </w:t>
+      </w:r>
+      <w:proofErr w:type="spellStart"/>
+      <w:r>
+        <w:rPr>
+          <w:rFonts w:cstheme="minorHAnsi"/>
+          <w:bCs/>
+          <w:sz w:val="26"/>
+          <w:szCs w:val="26"/>
+          <w:lang w:val="en-US"/>
+        </w:rPr>
+        <w:t>ke</w:t>
+      </w:r>
+      <w:proofErr w:type="spellEnd"/>
+      <w:r>
+        <w:rPr>
+          <w:rFonts w:cstheme="minorHAnsi"/>
+          <w:bCs/>
+          <w:sz w:val="26"/>
+          <w:szCs w:val="26"/>
+          <w:lang w:val="en-US"/>
+        </w:rPr>
+        <w:t xml:space="preserve"> </w:t>
+      </w:r>
+      <w:proofErr w:type="spellStart"/>
+      <w:r>
+        <w:rPr>
+          <w:rFonts w:cstheme="minorHAnsi"/>
+          <w:bCs/>
+          <w:sz w:val="26"/>
+          <w:szCs w:val="26"/>
+          <w:lang w:val="en-US"/>
+        </w:rPr>
         <w:t>atas</w:t>
-      </w:r>
-      <w:proofErr w:type="spellEnd"/>
-      <w:r>
-        <w:rPr>
-          <w:rFonts w:cstheme="minorHAnsi"/>
-          <w:bCs/>
-          <w:sz w:val="26"/>
-          <w:szCs w:val="26"/>
-          <w:lang w:val="en-US"/>
-        </w:rPr>
-        <w:t xml:space="preserve"> </w:t>
-      </w:r>
-      <w:proofErr w:type="spellStart"/>
-      <w:r>
-        <w:rPr>
-          <w:rFonts w:cstheme="minorHAnsi"/>
-          <w:bCs/>
-          <w:sz w:val="26"/>
-          <w:szCs w:val="26"/>
-          <w:lang w:val="en-US"/>
-        </w:rPr>
-        <w:t>ke</w:t>
-      </w:r>
-      <w:proofErr w:type="spellEnd"/>
-      <w:r>
-        <w:rPr>
-          <w:rFonts w:cstheme="minorHAnsi"/>
-          <w:bCs/>
-          <w:sz w:val="26"/>
-          <w:szCs w:val="26"/>
-          <w:lang w:val="en-US"/>
-        </w:rPr>
-        <w:t xml:space="preserve"> </w:t>
-      </w:r>
-      <w:proofErr w:type="spellStart"/>
-      <w:r>
-        <w:rPr>
-          <w:rFonts w:cstheme="minorHAnsi"/>
-          <w:bCs/>
-          <w:sz w:val="26"/>
-          <w:szCs w:val="26"/>
-          <w:lang w:val="en-US"/>
-        </w:rPr>
-        <w:t>bawah</w:t>
       </w:r>
       <w:proofErr w:type="spellEnd"/>
       <w:r>
@@ -10958,6 +11206,16 @@
           <w:szCs w:val="26"/>
         </w:rPr>
       </w:pPr>
+      <w:r>
+        <w:rPr>
+          <w:rFonts w:cstheme="minorHAnsi"/>
+          <w:bCs/>
+          <w:sz w:val="26"/>
+          <w:szCs w:val="26"/>
+          <w:lang w:val="en-US"/>
+        </w:rPr>
+        <w:t xml:space="preserve"> </w:t>
+      </w:r>
       <w:proofErr w:type="spellStart"/>
       <w:r>
         <w:rPr>
@@ -11022,7 +11280,7 @@
           <w:szCs w:val="26"/>
           <w:lang w:val="en-US"/>
         </w:rPr>
-        <w:t xml:space="preserve"> flex-direction: column-reverse, </w:t>
+        <w:t xml:space="preserve"> min-width, </w:t>
       </w:r>
       <w:proofErr w:type="spellStart"/>
       <w:r>
@@ -11077,128 +11335,40 @@
           <w:szCs w:val="26"/>
           <w:lang w:val="en-US"/>
         </w:rPr>
-        <w:t>menentukan</w:t>
-      </w:r>
-      <w:proofErr w:type="spellEnd"/>
-      <w:r>
-        <w:rPr>
-          <w:rFonts w:cstheme="minorHAnsi"/>
-          <w:bCs/>
-          <w:sz w:val="26"/>
-          <w:szCs w:val="26"/>
-          <w:lang w:val="en-US"/>
-        </w:rPr>
-        <w:t xml:space="preserve"> </w:t>
-      </w:r>
-      <w:proofErr w:type="spellStart"/>
-      <w:r>
-        <w:rPr>
-          <w:rFonts w:cstheme="minorHAnsi"/>
-          <w:bCs/>
-          <w:sz w:val="26"/>
-          <w:szCs w:val="26"/>
-          <w:lang w:val="en-US"/>
-        </w:rPr>
-        <w:t>arah</w:t>
-      </w:r>
-      <w:proofErr w:type="spellEnd"/>
-      <w:r>
-        <w:rPr>
-          <w:rFonts w:cstheme="minorHAnsi"/>
-          <w:bCs/>
-          <w:sz w:val="26"/>
-          <w:szCs w:val="26"/>
-          <w:lang w:val="en-US"/>
-        </w:rPr>
-        <w:t xml:space="preserve"> item </w:t>
-      </w:r>
-      <w:proofErr w:type="spellStart"/>
-      <w:r>
-        <w:rPr>
-          <w:rFonts w:cstheme="minorHAnsi"/>
-          <w:bCs/>
-          <w:sz w:val="26"/>
-          <w:szCs w:val="26"/>
-          <w:lang w:val="en-US"/>
-        </w:rPr>
-        <w:t>dari</w:t>
-      </w:r>
-      <w:proofErr w:type="spellEnd"/>
-      <w:r>
-        <w:rPr>
-          <w:rFonts w:cstheme="minorHAnsi"/>
-          <w:bCs/>
-          <w:sz w:val="26"/>
-          <w:szCs w:val="26"/>
-          <w:lang w:val="en-US"/>
-        </w:rPr>
-        <w:t xml:space="preserve"> </w:t>
-      </w:r>
-      <w:proofErr w:type="spellStart"/>
-      <w:r>
-        <w:rPr>
-          <w:rFonts w:cstheme="minorHAnsi"/>
-          <w:bCs/>
-          <w:sz w:val="26"/>
-          <w:szCs w:val="26"/>
-          <w:lang w:val="en-US"/>
-        </w:rPr>
-        <w:t>bawah</w:t>
-      </w:r>
-      <w:proofErr w:type="spellEnd"/>
-      <w:r>
-        <w:rPr>
-          <w:rFonts w:cstheme="minorHAnsi"/>
-          <w:bCs/>
-          <w:sz w:val="26"/>
-          <w:szCs w:val="26"/>
-          <w:lang w:val="en-US"/>
-        </w:rPr>
-        <w:t xml:space="preserve"> </w:t>
-      </w:r>
-      <w:proofErr w:type="spellStart"/>
-      <w:r>
-        <w:rPr>
-          <w:rFonts w:cstheme="minorHAnsi"/>
-          <w:bCs/>
-          <w:sz w:val="26"/>
-          <w:szCs w:val="26"/>
-          <w:lang w:val="en-US"/>
-        </w:rPr>
-        <w:t>ke</w:t>
-      </w:r>
-      <w:proofErr w:type="spellEnd"/>
-      <w:r>
-        <w:rPr>
-          <w:rFonts w:cstheme="minorHAnsi"/>
-          <w:bCs/>
-          <w:sz w:val="26"/>
-          <w:szCs w:val="26"/>
-          <w:lang w:val="en-US"/>
-        </w:rPr>
-        <w:t xml:space="preserve"> </w:t>
-      </w:r>
-      <w:proofErr w:type="spellStart"/>
-      <w:r>
-        <w:rPr>
-          <w:rFonts w:cstheme="minorHAnsi"/>
-          <w:bCs/>
-          <w:sz w:val="26"/>
-          <w:szCs w:val="26"/>
-          <w:lang w:val="en-US"/>
-        </w:rPr>
-        <w:t>atas</w:t>
-      </w:r>
-      <w:proofErr w:type="spellEnd"/>
-      <w:r>
-        <w:rPr>
-          <w:rFonts w:cstheme="minorHAnsi"/>
-          <w:bCs/>
-          <w:sz w:val="26"/>
-          <w:szCs w:val="26"/>
-          <w:lang w:val="en-US"/>
-        </w:rPr>
-        <w:t>.</w:t>
+        <w:t>mengatur</w:t>
+      </w:r>
+      <w:proofErr w:type="spellEnd"/>
+      <w:r>
+        <w:rPr>
+          <w:rFonts w:cstheme="minorHAnsi"/>
+          <w:bCs/>
+          <w:sz w:val="26"/>
+          <w:szCs w:val="26"/>
+          <w:lang w:val="en-US"/>
+        </w:rPr>
+        <w:t xml:space="preserve"> </w:t>
+      </w:r>
+      <w:proofErr w:type="spellStart"/>
+      <w:r>
+        <w:rPr>
+          <w:rFonts w:cstheme="minorHAnsi"/>
+          <w:bCs/>
+          <w:sz w:val="26"/>
+          <w:szCs w:val="26"/>
+          <w:lang w:val="en-US"/>
+        </w:rPr>
+        <w:t>lebar</w:t>
+      </w:r>
+      <w:proofErr w:type="spellEnd"/>
+      <w:r>
+        <w:rPr>
+          <w:rFonts w:cstheme="minorHAnsi"/>
+          <w:bCs/>
+          <w:sz w:val="26"/>
+          <w:szCs w:val="26"/>
+          <w:lang w:val="en-US"/>
+        </w:rPr>
+        <w:t xml:space="preserve"> minimal width.</w:t>
       </w:r>
     </w:p>
     <w:p>
@@ -11216,16 +11386,6 @@
           <w:szCs w:val="26"/>
         </w:rPr>
       </w:pPr>
-      <w:r>
-        <w:rPr>
-          <w:rFonts w:cstheme="minorHAnsi"/>
-          <w:bCs/>
-          <w:sz w:val="26"/>
-          <w:szCs w:val="26"/>
-          <w:lang w:val="en-US"/>
-        </w:rPr>
-        <w:t xml:space="preserve"> </w:t>
-      </w:r>
       <w:proofErr w:type="spellStart"/>
       <w:r>
         <w:rPr>
@@ -11290,7 +11450,7 @@
           <w:szCs w:val="26"/>
           <w:lang w:val="en-US"/>
         </w:rPr>
-        <w:t xml:space="preserve"> min-width, </w:t>
+        <w:t xml:space="preserve"> max-width, </w:t>
       </w:r>
       <w:proofErr w:type="spellStart"/>
       <w:r>
@@ -11378,7 +11538,7 @@
           <w:szCs w:val="26"/>
           <w:lang w:val="en-US"/>
         </w:rPr>
-        <w:t xml:space="preserve"> minimal width.</w:t>
+        <w:t xml:space="preserve"> maximal width.</w:t>
       </w:r>
     </w:p>
     <w:p>
@@ -11460,7 +11620,7 @@
           <w:szCs w:val="26"/>
           <w:lang w:val="en-US"/>
         </w:rPr>
-        <w:t xml:space="preserve"> max-width, </w:t>
+        <w:t xml:space="preserve"> text-align, </w:t>
       </w:r>
       <w:proofErr w:type="spellStart"/>
       <w:r>
@@ -11537,18 +11697,18 @@
           <w:szCs w:val="26"/>
           <w:lang w:val="en-US"/>
         </w:rPr>
-        <w:t>lebar</w:t>
-      </w:r>
-      <w:proofErr w:type="spellEnd"/>
-      <w:r>
-        <w:rPr>
-          <w:rFonts w:cstheme="minorHAnsi"/>
-          <w:bCs/>
-          <w:sz w:val="26"/>
-          <w:szCs w:val="26"/>
-          <w:lang w:val="en-US"/>
-        </w:rPr>
-        <w:t xml:space="preserve"> maximal width.</w:t>
+        <w:t>posisi</w:t>
+      </w:r>
+      <w:proofErr w:type="spellEnd"/>
+      <w:r>
+        <w:rPr>
+          <w:rFonts w:cstheme="minorHAnsi"/>
+          <w:bCs/>
+          <w:sz w:val="26"/>
+          <w:szCs w:val="26"/>
+          <w:lang w:val="en-US"/>
+        </w:rPr>
+        <w:t xml:space="preserve"> text.</w:t>
       </w:r>
     </w:p>
     <w:p>
@@ -11630,7 +11790,7 @@
           <w:szCs w:val="26"/>
           <w:lang w:val="en-US"/>
         </w:rPr>
-        <w:t xml:space="preserve"> text-align, </w:t>
+        <w:t xml:space="preserve"> text-align: left, </w:t>
       </w:r>
       <w:proofErr w:type="spellStart"/>
       <w:r>
@@ -11718,7 +11878,73 @@
           <w:szCs w:val="26"/>
           <w:lang w:val="en-US"/>
         </w:rPr>
-        <w:t xml:space="preserve"> text.</w:t>
+        <w:t xml:space="preserve"> text </w:t>
+      </w:r>
+      <w:proofErr w:type="spellStart"/>
+      <w:r>
+        <w:rPr>
+          <w:rFonts w:cstheme="minorHAnsi"/>
+          <w:bCs/>
+          <w:sz w:val="26"/>
+          <w:szCs w:val="26"/>
+          <w:lang w:val="en-US"/>
+        </w:rPr>
+        <w:t>menjadi</w:t>
+      </w:r>
+      <w:proofErr w:type="spellEnd"/>
+      <w:r>
+        <w:rPr>
+          <w:rFonts w:cstheme="minorHAnsi"/>
+          <w:bCs/>
+          <w:sz w:val="26"/>
+          <w:szCs w:val="26"/>
+          <w:lang w:val="en-US"/>
+        </w:rPr>
+        <w:t xml:space="preserve"> </w:t>
+      </w:r>
+      <w:proofErr w:type="spellStart"/>
+      <w:r>
+        <w:rPr>
+          <w:rFonts w:cstheme="minorHAnsi"/>
+          <w:bCs/>
+          <w:sz w:val="26"/>
+          <w:szCs w:val="26"/>
+          <w:lang w:val="en-US"/>
+        </w:rPr>
+        <w:t>ke</w:t>
+      </w:r>
+      <w:proofErr w:type="spellEnd"/>
+      <w:r>
+        <w:rPr>
+          <w:rFonts w:cstheme="minorHAnsi"/>
+          <w:bCs/>
+          <w:sz w:val="26"/>
+          <w:szCs w:val="26"/>
+          <w:lang w:val="en-US"/>
+        </w:rPr>
+        <w:t xml:space="preserve"> </w:t>
+      </w:r>
+      <w:proofErr w:type="spellStart"/>
+      <w:r>
+        <w:rPr>
+          <w:rFonts w:cstheme="minorHAnsi"/>
+          <w:bCs/>
+          <w:sz w:val="26"/>
+          <w:szCs w:val="26"/>
+          <w:lang w:val="en-US"/>
+        </w:rPr>
+        <w:t>kiri</w:t>
+      </w:r>
+      <w:proofErr w:type="spellEnd"/>
+      <w:r>
+        <w:rPr>
+          <w:rFonts w:cstheme="minorHAnsi"/>
+          <w:bCs/>
+          <w:sz w:val="26"/>
+          <w:szCs w:val="26"/>
+          <w:lang w:val="en-US"/>
+        </w:rPr>
+        <w:t>.</w:t>
       </w:r>
     </w:p>
     <w:p>
@@ -11800,7 +12026,7 @@
           <w:szCs w:val="26"/>
           <w:lang w:val="en-US"/>
         </w:rPr>
-        <w:t xml:space="preserve"> text-align: left, </w:t>
+        <w:t xml:space="preserve"> text-align: right, </w:t>
       </w:r>
       <w:proofErr w:type="spellStart"/>
       <w:r>
@@ -11943,7 +12169,7 @@
           <w:szCs w:val="26"/>
           <w:lang w:val="en-US"/>
         </w:rPr>
-        <w:t>kiri</w:t>
+        <w:t>kanan</w:t>
       </w:r>
       <w:proofErr w:type="spellEnd"/>
       <w:r>
@@ -12036,7 +12262,7 @@
           <w:szCs w:val="26"/>
           <w:lang w:val="en-US"/>
         </w:rPr>
-        <w:t xml:space="preserve"> text-align: right, </w:t>
+        <w:t xml:space="preserve"> text-align: center, </w:t>
       </w:r>
       <w:proofErr w:type="spellStart"/>
       <w:r>
@@ -12179,7 +12405,7 @@
           <w:szCs w:val="26"/>
           <w:lang w:val="en-US"/>
         </w:rPr>
-        <w:t>kanan</w:t>
+        <w:t>tengah</w:t>
       </w:r>
       <w:proofErr w:type="spellEnd"/>
       <w:r>
@@ -12272,7 +12498,7 @@
           <w:szCs w:val="26"/>
           <w:lang w:val="en-US"/>
         </w:rPr>
-        <w:t xml:space="preserve"> text-align: center, </w:t>
+        <w:t xml:space="preserve"> text-align: justify, </w:t>
       </w:r>
       <w:proofErr w:type="spellStart"/>
       <w:r>
@@ -12382,40 +12608,40 @@
           <w:szCs w:val="26"/>
           <w:lang w:val="en-US"/>
         </w:rPr>
-        <w:t xml:space="preserve"> </w:t>
-      </w:r>
-      <w:proofErr w:type="spellStart"/>
-      <w:r>
-        <w:rPr>
-          <w:rFonts w:cstheme="minorHAnsi"/>
-          <w:bCs/>
-          <w:sz w:val="26"/>
-          <w:szCs w:val="26"/>
-          <w:lang w:val="en-US"/>
-        </w:rPr>
-        <w:t>ke</w:t>
-      </w:r>
-      <w:proofErr w:type="spellEnd"/>
-      <w:r>
-        <w:rPr>
-          <w:rFonts w:cstheme="minorHAnsi"/>
-          <w:bCs/>
-          <w:sz w:val="26"/>
-          <w:szCs w:val="26"/>
-          <w:lang w:val="en-US"/>
-        </w:rPr>
-        <w:t xml:space="preserve"> </w:t>
-      </w:r>
-      <w:proofErr w:type="spellStart"/>
-      <w:r>
-        <w:rPr>
-          <w:rFonts w:cstheme="minorHAnsi"/>
-          <w:bCs/>
-          <w:sz w:val="26"/>
-          <w:szCs w:val="26"/>
-          <w:lang w:val="en-US"/>
-        </w:rPr>
-        <w:t>tengah</w:t>
+        <w:t xml:space="preserve"> rata </w:t>
+      </w:r>
+      <w:proofErr w:type="spellStart"/>
+      <w:r>
+        <w:rPr>
+          <w:rFonts w:cstheme="minorHAnsi"/>
+          <w:bCs/>
+          <w:sz w:val="26"/>
+          <w:szCs w:val="26"/>
+          <w:lang w:val="en-US"/>
+        </w:rPr>
+        <w:t>kanan</w:t>
+      </w:r>
+      <w:proofErr w:type="spellEnd"/>
+      <w:r>
+        <w:rPr>
+          <w:rFonts w:cstheme="minorHAnsi"/>
+          <w:bCs/>
+          <w:sz w:val="26"/>
+          <w:szCs w:val="26"/>
+          <w:lang w:val="en-US"/>
+        </w:rPr>
+        <w:t xml:space="preserve"> </w:t>
+      </w:r>
+      <w:proofErr w:type="spellStart"/>
+      <w:r>
+        <w:rPr>
+          <w:rFonts w:cstheme="minorHAnsi"/>
+          <w:bCs/>
+          <w:sz w:val="26"/>
+          <w:szCs w:val="26"/>
+          <w:lang w:val="en-US"/>
+        </w:rPr>
+        <w:t>kiri</w:t>
       </w:r>
       <w:proofErr w:type="spellEnd"/>
       <w:r>
@@ -12508,7 +12734,17 @@
           <w:szCs w:val="26"/>
           <w:lang w:val="en-US"/>
         </w:rPr>
-        <w:t xml:space="preserve"> text-align: justify, </w:t>
+        <w:t xml:space="preserve"> </w:t>
+      </w:r>
+      <w:r>
+        <w:rPr>
+          <w:rFonts w:cstheme="minorHAnsi"/>
+          <w:bCs/>
+          <w:sz w:val="26"/>
+          <w:szCs w:val="26"/>
+          <w:lang w:val="en-US"/>
+        </w:rPr>
+        <w:t xml:space="preserve">line-height, </w:t>
       </w:r>
       <w:proofErr w:type="spellStart"/>
       <w:r>
@@ -12585,84 +12821,94 @@
           <w:szCs w:val="26"/>
           <w:lang w:val="en-US"/>
         </w:rPr>
-        <w:t>posisi</w:t>
-      </w:r>
-      <w:proofErr w:type="spellEnd"/>
-      <w:r>
-        <w:rPr>
-          <w:rFonts w:cstheme="minorHAnsi"/>
-          <w:bCs/>
-          <w:sz w:val="26"/>
-          <w:szCs w:val="26"/>
-          <w:lang w:val="en-US"/>
-        </w:rPr>
-        <w:t xml:space="preserve"> text </w:t>
-      </w:r>
-      <w:proofErr w:type="spellStart"/>
-      <w:r>
-        <w:rPr>
-          <w:rFonts w:cstheme="minorHAnsi"/>
-          <w:bCs/>
-          <w:sz w:val="26"/>
-          <w:szCs w:val="26"/>
-          <w:lang w:val="en-US"/>
-        </w:rPr>
-        <w:t>menjadi</w:t>
-      </w:r>
-      <w:proofErr w:type="spellEnd"/>
-      <w:r>
-        <w:rPr>
-          <w:rFonts w:cstheme="minorHAnsi"/>
-          <w:bCs/>
-          <w:sz w:val="26"/>
-          <w:szCs w:val="26"/>
-          <w:lang w:val="en-US"/>
-        </w:rPr>
-        <w:t xml:space="preserve"> rata </w:t>
-      </w:r>
-      <w:proofErr w:type="spellStart"/>
-      <w:r>
-        <w:rPr>
-          <w:rFonts w:cstheme="minorHAnsi"/>
-          <w:bCs/>
-          <w:sz w:val="26"/>
-          <w:szCs w:val="26"/>
-          <w:lang w:val="en-US"/>
-        </w:rPr>
-        <w:t>kanan</w:t>
-      </w:r>
-      <w:proofErr w:type="spellEnd"/>
-      <w:r>
-        <w:rPr>
-          <w:rFonts w:cstheme="minorHAnsi"/>
-          <w:bCs/>
-          <w:sz w:val="26"/>
-          <w:szCs w:val="26"/>
-          <w:lang w:val="en-US"/>
-        </w:rPr>
-        <w:t xml:space="preserve"> </w:t>
-      </w:r>
-      <w:proofErr w:type="spellStart"/>
-      <w:r>
-        <w:rPr>
-          <w:rFonts w:cstheme="minorHAnsi"/>
-          <w:bCs/>
-          <w:sz w:val="26"/>
-          <w:szCs w:val="26"/>
-          <w:lang w:val="en-US"/>
-        </w:rPr>
-        <w:t>kiri</w:t>
-      </w:r>
-      <w:proofErr w:type="spellEnd"/>
-      <w:r>
-        <w:rPr>
-          <w:rFonts w:cstheme="minorHAnsi"/>
-          <w:bCs/>
-          <w:sz w:val="26"/>
-          <w:szCs w:val="26"/>
-          <w:lang w:val="en-US"/>
-        </w:rPr>
-        <w:t>.</w:t>
+        <w:t>jarak</w:t>
+      </w:r>
+      <w:proofErr w:type="spellEnd"/>
+      <w:r>
+        <w:rPr>
+          <w:rFonts w:cstheme="minorHAnsi"/>
+          <w:bCs/>
+          <w:sz w:val="26"/>
+          <w:szCs w:val="26"/>
+          <w:lang w:val="en-US"/>
+        </w:rPr>
+        <w:t xml:space="preserve"> </w:t>
+      </w:r>
+      <w:proofErr w:type="spellStart"/>
+      <w:r>
+        <w:rPr>
+          <w:rFonts w:cstheme="minorHAnsi"/>
+          <w:bCs/>
+          <w:sz w:val="26"/>
+          <w:szCs w:val="26"/>
+          <w:lang w:val="en-US"/>
+        </w:rPr>
+        <w:t>antara</w:t>
+      </w:r>
+      <w:proofErr w:type="spellEnd"/>
+      <w:r>
+        <w:rPr>
+          <w:rFonts w:cstheme="minorHAnsi"/>
+          <w:bCs/>
+          <w:sz w:val="26"/>
+          <w:szCs w:val="26"/>
+          <w:lang w:val="en-US"/>
+        </w:rPr>
+        <w:t xml:space="preserve"> </w:t>
+      </w:r>
+      <w:proofErr w:type="spellStart"/>
+      <w:r>
+        <w:rPr>
+          <w:rFonts w:cstheme="minorHAnsi"/>
+          <w:bCs/>
+          <w:sz w:val="26"/>
+          <w:szCs w:val="26"/>
+          <w:lang w:val="en-US"/>
+        </w:rPr>
+        <w:t>paragraf</w:t>
+      </w:r>
+      <w:proofErr w:type="spellEnd"/>
+      <w:r>
+        <w:rPr>
+          <w:rFonts w:cstheme="minorHAnsi"/>
+          <w:bCs/>
+          <w:sz w:val="26"/>
+          <w:szCs w:val="26"/>
+          <w:lang w:val="en-US"/>
+        </w:rPr>
+        <w:t xml:space="preserve"> di </w:t>
+      </w:r>
+      <w:proofErr w:type="spellStart"/>
+      <w:r>
+        <w:rPr>
+          <w:rFonts w:cstheme="minorHAnsi"/>
+          <w:bCs/>
+          <w:sz w:val="26"/>
+          <w:szCs w:val="26"/>
+          <w:lang w:val="en-US"/>
+        </w:rPr>
+        <w:t>dalam</w:t>
+      </w:r>
+      <w:proofErr w:type="spellEnd"/>
+      <w:r>
+        <w:rPr>
+          <w:rFonts w:cstheme="minorHAnsi"/>
+          <w:bCs/>
+          <w:sz w:val="26"/>
+          <w:szCs w:val="26"/>
+          <w:lang w:val="en-US"/>
+        </w:rPr>
+        <w:t xml:space="preserve"> </w:t>
+      </w:r>
+      <w:r>
+        <w:rPr>
+          <w:rFonts w:cstheme="minorHAnsi"/>
+          <w:bCs/>
+          <w:sz w:val="26"/>
+          <w:szCs w:val="26"/>
+          <w:lang w:val="en-US"/>
+        </w:rPr>
+        <w:t>web.</w:t>
       </w:r>
     </w:p>
     <w:p>
@@ -12711,7 +12957,7 @@
           <w:szCs w:val="26"/>
           <w:lang w:val="en-US"/>
         </w:rPr>
-        <w:t>penggunaan</w:t>
+        <w:t>pengertian</w:t>
       </w:r>
       <w:proofErr w:type="spellEnd"/>
       <w:r>
@@ -12744,17 +12990,7 @@
           <w:szCs w:val="26"/>
           <w:lang w:val="en-US"/>
         </w:rPr>
-        <w:t xml:space="preserve"> </w:t>
-      </w:r>
-      <w:r>
-        <w:rPr>
-          <w:rFonts w:cstheme="minorHAnsi"/>
-          <w:bCs/>
-          <w:sz w:val="26"/>
-          <w:szCs w:val="26"/>
-          <w:lang w:val="en-US"/>
-        </w:rPr>
-        <w:t xml:space="preserve">line-height, </w:t>
+        <w:t xml:space="preserve"> selector: first-child, </w:t>
       </w:r>
       <w:proofErr w:type="spellStart"/>
       <w:r>
@@ -12831,94 +13067,128 @@
           <w:szCs w:val="26"/>
           <w:lang w:val="en-US"/>
         </w:rPr>
-        <w:t>jarak</w:t>
-      </w:r>
-      <w:proofErr w:type="spellEnd"/>
-      <w:r>
-        <w:rPr>
-          <w:rFonts w:cstheme="minorHAnsi"/>
-          <w:bCs/>
-          <w:sz w:val="26"/>
-          <w:szCs w:val="26"/>
-          <w:lang w:val="en-US"/>
-        </w:rPr>
-        <w:t xml:space="preserve"> </w:t>
-      </w:r>
-      <w:proofErr w:type="spellStart"/>
-      <w:r>
-        <w:rPr>
-          <w:rFonts w:cstheme="minorHAnsi"/>
-          <w:bCs/>
-          <w:sz w:val="26"/>
-          <w:szCs w:val="26"/>
-          <w:lang w:val="en-US"/>
-        </w:rPr>
-        <w:t>antara</w:t>
-      </w:r>
-      <w:proofErr w:type="spellEnd"/>
-      <w:r>
-        <w:rPr>
-          <w:rFonts w:cstheme="minorHAnsi"/>
-          <w:bCs/>
-          <w:sz w:val="26"/>
-          <w:szCs w:val="26"/>
-          <w:lang w:val="en-US"/>
-        </w:rPr>
-        <w:t xml:space="preserve"> </w:t>
-      </w:r>
-      <w:proofErr w:type="spellStart"/>
-      <w:r>
-        <w:rPr>
-          <w:rFonts w:cstheme="minorHAnsi"/>
-          <w:bCs/>
-          <w:sz w:val="26"/>
-          <w:szCs w:val="26"/>
-          <w:lang w:val="en-US"/>
-        </w:rPr>
-        <w:t>paragraf</w:t>
-      </w:r>
-      <w:proofErr w:type="spellEnd"/>
-      <w:r>
-        <w:rPr>
-          <w:rFonts w:cstheme="minorHAnsi"/>
-          <w:bCs/>
-          <w:sz w:val="26"/>
-          <w:szCs w:val="26"/>
-          <w:lang w:val="en-US"/>
-        </w:rPr>
-        <w:t xml:space="preserve"> di </w:t>
-      </w:r>
-      <w:proofErr w:type="spellStart"/>
-      <w:r>
-        <w:rPr>
-          <w:rFonts w:cstheme="minorHAnsi"/>
-          <w:bCs/>
-          <w:sz w:val="26"/>
-          <w:szCs w:val="26"/>
-          <w:lang w:val="en-US"/>
-        </w:rPr>
-        <w:t>dalam</w:t>
-      </w:r>
-      <w:proofErr w:type="spellEnd"/>
-      <w:r>
-        <w:rPr>
-          <w:rFonts w:cstheme="minorHAnsi"/>
-          <w:bCs/>
-          <w:sz w:val="26"/>
-          <w:szCs w:val="26"/>
-          <w:lang w:val="en-US"/>
-        </w:rPr>
-        <w:t xml:space="preserve"> </w:t>
-      </w:r>
-      <w:r>
-        <w:rPr>
-          <w:rFonts w:cstheme="minorHAnsi"/>
-          <w:bCs/>
-          <w:sz w:val="26"/>
-          <w:szCs w:val="26"/>
-          <w:lang w:val="en-US"/>
-        </w:rPr>
-        <w:t>web.</w:t>
+        <w:t>untuk</w:t>
+      </w:r>
+      <w:proofErr w:type="spellEnd"/>
+      <w:r>
+        <w:rPr>
+          <w:rFonts w:cstheme="minorHAnsi"/>
+          <w:bCs/>
+          <w:sz w:val="26"/>
+          <w:szCs w:val="26"/>
+          <w:lang w:val="en-US"/>
+        </w:rPr>
+        <w:t xml:space="preserve"> </w:t>
+      </w:r>
+      <w:proofErr w:type="spellStart"/>
+      <w:r>
+        <w:rPr>
+          <w:rFonts w:cstheme="minorHAnsi"/>
+          <w:bCs/>
+          <w:sz w:val="26"/>
+          <w:szCs w:val="26"/>
+          <w:lang w:val="en-US"/>
+        </w:rPr>
+        <w:t>menyeleksi</w:t>
+      </w:r>
+      <w:proofErr w:type="spellEnd"/>
+      <w:r>
+        <w:rPr>
+          <w:rFonts w:cstheme="minorHAnsi"/>
+          <w:bCs/>
+          <w:sz w:val="26"/>
+          <w:szCs w:val="26"/>
+          <w:lang w:val="en-US"/>
+        </w:rPr>
+        <w:t xml:space="preserve"> element children yang </w:t>
+      </w:r>
+      <w:proofErr w:type="spellStart"/>
+      <w:r>
+        <w:rPr>
+          <w:rFonts w:cstheme="minorHAnsi"/>
+          <w:bCs/>
+          <w:sz w:val="26"/>
+          <w:szCs w:val="26"/>
+          <w:lang w:val="en-US"/>
+        </w:rPr>
+        <w:t>berada</w:t>
+      </w:r>
+      <w:proofErr w:type="spellEnd"/>
+      <w:r>
+        <w:rPr>
+          <w:rFonts w:cstheme="minorHAnsi"/>
+          <w:bCs/>
+          <w:sz w:val="26"/>
+          <w:szCs w:val="26"/>
+          <w:lang w:val="en-US"/>
+        </w:rPr>
+        <w:t xml:space="preserve"> </w:t>
+      </w:r>
+      <w:proofErr w:type="spellStart"/>
+      <w:r>
+        <w:rPr>
+          <w:rFonts w:cstheme="minorHAnsi"/>
+          <w:bCs/>
+          <w:sz w:val="26"/>
+          <w:szCs w:val="26"/>
+          <w:lang w:val="en-US"/>
+        </w:rPr>
+        <w:t>pada</w:t>
+      </w:r>
+      <w:proofErr w:type="spellEnd"/>
+      <w:r>
+        <w:rPr>
+          <w:rFonts w:cstheme="minorHAnsi"/>
+          <w:bCs/>
+          <w:sz w:val="26"/>
+          <w:szCs w:val="26"/>
+          <w:lang w:val="en-US"/>
+        </w:rPr>
+        <w:t xml:space="preserve"> </w:t>
+      </w:r>
+      <w:proofErr w:type="spellStart"/>
+      <w:r>
+        <w:rPr>
+          <w:rFonts w:cstheme="minorHAnsi"/>
+          <w:bCs/>
+          <w:sz w:val="26"/>
+          <w:szCs w:val="26"/>
+          <w:lang w:val="en-US"/>
+        </w:rPr>
+        <w:t>urutan</w:t>
+      </w:r>
+      <w:proofErr w:type="spellEnd"/>
+      <w:r>
+        <w:rPr>
+          <w:rFonts w:cstheme="minorHAnsi"/>
+          <w:bCs/>
+          <w:sz w:val="26"/>
+          <w:szCs w:val="26"/>
+          <w:lang w:val="en-US"/>
+        </w:rPr>
+        <w:t xml:space="preserve"> </w:t>
+      </w:r>
+      <w:proofErr w:type="spellStart"/>
+      <w:r>
+        <w:rPr>
+          <w:rFonts w:cstheme="minorHAnsi"/>
+          <w:bCs/>
+          <w:sz w:val="26"/>
+          <w:szCs w:val="26"/>
+          <w:lang w:val="en-US"/>
+        </w:rPr>
+        <w:t>pertama</w:t>
+      </w:r>
+      <w:proofErr w:type="spellEnd"/>
+      <w:r>
+        <w:rPr>
+          <w:rFonts w:cstheme="minorHAnsi"/>
+          <w:bCs/>
+          <w:sz w:val="26"/>
+          <w:szCs w:val="26"/>
+          <w:lang w:val="en-US"/>
+        </w:rPr>
+        <w:t>.</w:t>
       </w:r>
     </w:p>
     <w:p>
@@ -13000,7 +13270,7 @@
           <w:szCs w:val="26"/>
           <w:lang w:val="en-US"/>
         </w:rPr>
-        <w:t xml:space="preserve"> selector: first-child, </w:t>
+        <w:t xml:space="preserve"> selector: last-child, </w:t>
       </w:r>
       <w:proofErr w:type="spellStart"/>
       <w:r>
@@ -13055,62 +13325,40 @@
           <w:szCs w:val="26"/>
           <w:lang w:val="en-US"/>
         </w:rPr>
-        <w:t>mengatur</w:t>
-      </w:r>
-      <w:proofErr w:type="spellEnd"/>
-      <w:r>
-        <w:rPr>
-          <w:rFonts w:cstheme="minorHAnsi"/>
-          <w:bCs/>
-          <w:sz w:val="26"/>
-          <w:szCs w:val="26"/>
-          <w:lang w:val="en-US"/>
-        </w:rPr>
-        <w:t xml:space="preserve"> </w:t>
-      </w:r>
-      <w:proofErr w:type="spellStart"/>
-      <w:r>
-        <w:rPr>
-          <w:rFonts w:cstheme="minorHAnsi"/>
-          <w:bCs/>
-          <w:sz w:val="26"/>
-          <w:szCs w:val="26"/>
-          <w:lang w:val="en-US"/>
-        </w:rPr>
-        <w:t>untuk</w:t>
-      </w:r>
-      <w:proofErr w:type="spellEnd"/>
-      <w:r>
-        <w:rPr>
-          <w:rFonts w:cstheme="minorHAnsi"/>
-          <w:bCs/>
-          <w:sz w:val="26"/>
-          <w:szCs w:val="26"/>
-          <w:lang w:val="en-US"/>
-        </w:rPr>
-        <w:t xml:space="preserve"> </w:t>
-      </w:r>
-      <w:proofErr w:type="spellStart"/>
-      <w:r>
-        <w:rPr>
-          <w:rFonts w:cstheme="minorHAnsi"/>
-          <w:bCs/>
-          <w:sz w:val="26"/>
-          <w:szCs w:val="26"/>
-          <w:lang w:val="en-US"/>
-        </w:rPr>
-        <w:t>menyeleksi</w:t>
-      </w:r>
-      <w:proofErr w:type="spellEnd"/>
-      <w:r>
-        <w:rPr>
-          <w:rFonts w:cstheme="minorHAnsi"/>
-          <w:bCs/>
-          <w:sz w:val="26"/>
-          <w:szCs w:val="26"/>
-          <w:lang w:val="en-US"/>
-        </w:rPr>
-        <w:t xml:space="preserve"> element children yang </w:t>
+        <w:t>menseleksi</w:t>
+      </w:r>
+      <w:proofErr w:type="spellEnd"/>
+      <w:r>
+        <w:rPr>
+          <w:rFonts w:cstheme="minorHAnsi"/>
+          <w:bCs/>
+          <w:sz w:val="26"/>
+          <w:szCs w:val="26"/>
+          <w:lang w:val="en-US"/>
+        </w:rPr>
+        <w:t xml:space="preserve"> </w:t>
+      </w:r>
+      <w:proofErr w:type="spellStart"/>
+      <w:r>
+        <w:rPr>
+          <w:rFonts w:cstheme="minorHAnsi"/>
+          <w:bCs/>
+          <w:sz w:val="26"/>
+          <w:szCs w:val="26"/>
+          <w:lang w:val="en-US"/>
+        </w:rPr>
+        <w:t>elemen</w:t>
+      </w:r>
+      <w:proofErr w:type="spellEnd"/>
+      <w:r>
+        <w:rPr>
+          <w:rFonts w:cstheme="minorHAnsi"/>
+          <w:bCs/>
+          <w:sz w:val="26"/>
+          <w:szCs w:val="26"/>
+          <w:lang w:val="en-US"/>
+        </w:rPr>
+        <w:t xml:space="preserve"> children yang </w:t>
       </w:r>
       <w:proofErr w:type="spellStart"/>
       <w:r>
@@ -13187,7 +13435,7 @@
           <w:szCs w:val="26"/>
           <w:lang w:val="en-US"/>
         </w:rPr>
-        <w:t>pertama</w:t>
+        <w:t>terakhir</w:t>
       </w:r>
       <w:proofErr w:type="spellEnd"/>
       <w:r>
@@ -13247,17 +13495,7 @@
           <w:szCs w:val="26"/>
           <w:lang w:val="en-US"/>
         </w:rPr>
-        <w:t>peng</w:t>
-      </w:r>
-      <w:r>
-        <w:rPr>
-          <w:rFonts w:cstheme="minorHAnsi"/>
-          <w:bCs/>
-          <w:sz w:val="26"/>
-          <w:szCs w:val="26"/>
-          <w:lang w:val="en-US"/>
-        </w:rPr>
-        <w:t>ertian</w:t>
+        <w:t>penggunaan</w:t>
       </w:r>
       <w:proofErr w:type="spellEnd"/>
       <w:r>
@@ -13290,7 +13528,7 @@
           <w:szCs w:val="26"/>
           <w:lang w:val="en-US"/>
         </w:rPr>
-        <w:t xml:space="preserve"> selector: last-child, </w:t>
+        <w:t xml:space="preserve"> opacity, </w:t>
       </w:r>
       <w:proofErr w:type="spellStart"/>
       <w:r>
@@ -13345,117 +13583,73 @@
           <w:szCs w:val="26"/>
           <w:lang w:val="en-US"/>
         </w:rPr>
-        <w:t>menseleksi</w:t>
-      </w:r>
-      <w:proofErr w:type="spellEnd"/>
-      <w:r>
-        <w:rPr>
-          <w:rFonts w:cstheme="minorHAnsi"/>
-          <w:bCs/>
-          <w:sz w:val="26"/>
-          <w:szCs w:val="26"/>
-          <w:lang w:val="en-US"/>
-        </w:rPr>
-        <w:t xml:space="preserve"> </w:t>
-      </w:r>
-      <w:proofErr w:type="spellStart"/>
-      <w:r>
-        <w:rPr>
-          <w:rFonts w:cstheme="minorHAnsi"/>
-          <w:bCs/>
-          <w:sz w:val="26"/>
-          <w:szCs w:val="26"/>
-          <w:lang w:val="en-US"/>
-        </w:rPr>
-        <w:t>elemen</w:t>
-      </w:r>
-      <w:proofErr w:type="spellEnd"/>
-      <w:r>
-        <w:rPr>
-          <w:rFonts w:cstheme="minorHAnsi"/>
-          <w:bCs/>
-          <w:sz w:val="26"/>
-          <w:szCs w:val="26"/>
-          <w:lang w:val="en-US"/>
-        </w:rPr>
-        <w:t xml:space="preserve"> children yang </w:t>
-      </w:r>
-      <w:proofErr w:type="spellStart"/>
-      <w:r>
-        <w:rPr>
-          <w:rFonts w:cstheme="minorHAnsi"/>
-          <w:bCs/>
-          <w:sz w:val="26"/>
-          <w:szCs w:val="26"/>
-          <w:lang w:val="en-US"/>
-        </w:rPr>
-        <w:t>berada</w:t>
-      </w:r>
-      <w:proofErr w:type="spellEnd"/>
-      <w:r>
-        <w:rPr>
-          <w:rFonts w:cstheme="minorHAnsi"/>
-          <w:bCs/>
-          <w:sz w:val="26"/>
-          <w:szCs w:val="26"/>
-          <w:lang w:val="en-US"/>
-        </w:rPr>
-        <w:t xml:space="preserve"> </w:t>
-      </w:r>
-      <w:proofErr w:type="spellStart"/>
-      <w:r>
-        <w:rPr>
-          <w:rFonts w:cstheme="minorHAnsi"/>
-          <w:bCs/>
-          <w:sz w:val="26"/>
-          <w:szCs w:val="26"/>
-          <w:lang w:val="en-US"/>
-        </w:rPr>
-        <w:t>pada</w:t>
-      </w:r>
-      <w:proofErr w:type="spellEnd"/>
-      <w:r>
-        <w:rPr>
-          <w:rFonts w:cstheme="minorHAnsi"/>
-          <w:bCs/>
-          <w:sz w:val="26"/>
-          <w:szCs w:val="26"/>
-          <w:lang w:val="en-US"/>
-        </w:rPr>
-        <w:t xml:space="preserve"> </w:t>
-      </w:r>
-      <w:proofErr w:type="spellStart"/>
-      <w:r>
-        <w:rPr>
-          <w:rFonts w:cstheme="minorHAnsi"/>
-          <w:bCs/>
-          <w:sz w:val="26"/>
-          <w:szCs w:val="26"/>
-          <w:lang w:val="en-US"/>
-        </w:rPr>
-        <w:t>urutan</w:t>
-      </w:r>
-      <w:proofErr w:type="spellEnd"/>
-      <w:r>
-        <w:rPr>
-          <w:rFonts w:cstheme="minorHAnsi"/>
-          <w:bCs/>
-          <w:sz w:val="26"/>
-          <w:szCs w:val="26"/>
-          <w:lang w:val="en-US"/>
-        </w:rPr>
-        <w:t xml:space="preserve"> </w:t>
-      </w:r>
-      <w:proofErr w:type="spellStart"/>
-      <w:r>
-        <w:rPr>
-          <w:rFonts w:cstheme="minorHAnsi"/>
-          <w:bCs/>
-          <w:sz w:val="26"/>
-          <w:szCs w:val="26"/>
-          <w:lang w:val="en-US"/>
-        </w:rPr>
-        <w:t>terakhir</w:t>
+        <w:t>mengatur</w:t>
+      </w:r>
+      <w:proofErr w:type="spellEnd"/>
+      <w:r>
+        <w:rPr>
+          <w:rFonts w:cstheme="minorHAnsi"/>
+          <w:bCs/>
+          <w:sz w:val="26"/>
+          <w:szCs w:val="26"/>
+          <w:lang w:val="en-US"/>
+        </w:rPr>
+        <w:t xml:space="preserve"> </w:t>
+      </w:r>
+      <w:proofErr w:type="spellStart"/>
+      <w:r>
+        <w:rPr>
+          <w:rFonts w:cstheme="minorHAnsi"/>
+          <w:bCs/>
+          <w:sz w:val="26"/>
+          <w:szCs w:val="26"/>
+          <w:lang w:val="en-US"/>
+        </w:rPr>
+        <w:t>transparansi</w:t>
+      </w:r>
+      <w:proofErr w:type="spellEnd"/>
+      <w:r>
+        <w:rPr>
+          <w:rFonts w:cstheme="minorHAnsi"/>
+          <w:bCs/>
+          <w:sz w:val="26"/>
+          <w:szCs w:val="26"/>
+          <w:lang w:val="en-US"/>
+        </w:rPr>
+        <w:t xml:space="preserve"> </w:t>
+      </w:r>
+      <w:proofErr w:type="spellStart"/>
+      <w:r>
+        <w:rPr>
+          <w:rFonts w:cstheme="minorHAnsi"/>
+          <w:bCs/>
+          <w:sz w:val="26"/>
+          <w:szCs w:val="26"/>
+          <w:lang w:val="en-US"/>
+        </w:rPr>
+        <w:t>dari</w:t>
+      </w:r>
+      <w:proofErr w:type="spellEnd"/>
+      <w:r>
+        <w:rPr>
+          <w:rFonts w:cstheme="minorHAnsi"/>
+          <w:bCs/>
+          <w:sz w:val="26"/>
+          <w:szCs w:val="26"/>
+          <w:lang w:val="en-US"/>
+        </w:rPr>
+        <w:t xml:space="preserve"> </w:t>
+      </w:r>
+      <w:proofErr w:type="spellStart"/>
+      <w:r>
+        <w:rPr>
+          <w:rFonts w:cstheme="minorHAnsi"/>
+          <w:bCs/>
+          <w:sz w:val="26"/>
+          <w:szCs w:val="26"/>
+          <w:lang w:val="en-US"/>
+        </w:rPr>
+        <w:t>gambar</w:t>
       </w:r>
       <w:proofErr w:type="spellEnd"/>
       <w:r>
@@ -13548,7 +13742,7 @@
           <w:szCs w:val="26"/>
           <w:lang w:val="en-US"/>
         </w:rPr>
-        <w:t xml:space="preserve"> opacity, </w:t>
+        <w:t xml:space="preserve"> flex basis, </w:t>
       </w:r>
       <w:proofErr w:type="spellStart"/>
       <w:r>
@@ -13625,60 +13819,120 @@
           <w:szCs w:val="26"/>
           <w:lang w:val="en-US"/>
         </w:rPr>
-        <w:t>transparansi</w:t>
-      </w:r>
-      <w:proofErr w:type="spellEnd"/>
-      <w:r>
-        <w:rPr>
-          <w:rFonts w:cstheme="minorHAnsi"/>
-          <w:bCs/>
-          <w:sz w:val="26"/>
-          <w:szCs w:val="26"/>
-          <w:lang w:val="en-US"/>
-        </w:rPr>
-        <w:t xml:space="preserve"> </w:t>
-      </w:r>
-      <w:proofErr w:type="spellStart"/>
-      <w:r>
-        <w:rPr>
-          <w:rFonts w:cstheme="minorHAnsi"/>
-          <w:bCs/>
-          <w:sz w:val="26"/>
-          <w:szCs w:val="26"/>
-          <w:lang w:val="en-US"/>
-        </w:rPr>
-        <w:t>dari</w:t>
-      </w:r>
-      <w:proofErr w:type="spellEnd"/>
-      <w:r>
-        <w:rPr>
-          <w:rFonts w:cstheme="minorHAnsi"/>
-          <w:bCs/>
-          <w:sz w:val="26"/>
-          <w:szCs w:val="26"/>
-          <w:lang w:val="en-US"/>
-        </w:rPr>
-        <w:t xml:space="preserve"> </w:t>
-      </w:r>
-      <w:proofErr w:type="spellStart"/>
-      <w:r>
-        <w:rPr>
-          <w:rFonts w:cstheme="minorHAnsi"/>
-          <w:bCs/>
-          <w:sz w:val="26"/>
-          <w:szCs w:val="26"/>
-          <w:lang w:val="en-US"/>
-        </w:rPr>
-        <w:t>gambar</w:t>
-      </w:r>
-      <w:proofErr w:type="spellEnd"/>
-      <w:r>
-        <w:rPr>
-          <w:rFonts w:cstheme="minorHAnsi"/>
-          <w:bCs/>
-          <w:sz w:val="26"/>
-          <w:szCs w:val="26"/>
-          <w:lang w:val="en-US"/>
+        <w:t>ukuran</w:t>
+      </w:r>
+      <w:proofErr w:type="spellEnd"/>
+      <w:r>
+        <w:rPr>
+          <w:rFonts w:cstheme="minorHAnsi"/>
+          <w:bCs/>
+          <w:sz w:val="26"/>
+          <w:szCs w:val="26"/>
+          <w:lang w:val="en-US"/>
+        </w:rPr>
+        <w:t xml:space="preserve"> </w:t>
+      </w:r>
+      <w:proofErr w:type="spellStart"/>
+      <w:r>
+        <w:rPr>
+          <w:rFonts w:cstheme="minorHAnsi"/>
+          <w:bCs/>
+          <w:sz w:val="26"/>
+          <w:szCs w:val="26"/>
+          <w:lang w:val="en-US"/>
+        </w:rPr>
+        <w:t>sesuai</w:t>
+      </w:r>
+      <w:proofErr w:type="spellEnd"/>
+      <w:r>
+        <w:rPr>
+          <w:rFonts w:cstheme="minorHAnsi"/>
+          <w:bCs/>
+          <w:sz w:val="26"/>
+          <w:szCs w:val="26"/>
+          <w:lang w:val="en-US"/>
+        </w:rPr>
+        <w:t xml:space="preserve"> </w:t>
+      </w:r>
+      <w:proofErr w:type="spellStart"/>
+      <w:r>
+        <w:rPr>
+          <w:rFonts w:cstheme="minorHAnsi"/>
+          <w:bCs/>
+          <w:sz w:val="26"/>
+          <w:szCs w:val="26"/>
+          <w:lang w:val="en-US"/>
+        </w:rPr>
+        <w:t>dengan</w:t>
+      </w:r>
+      <w:proofErr w:type="spellEnd"/>
+      <w:r>
+        <w:rPr>
+          <w:rFonts w:cstheme="minorHAnsi"/>
+          <w:bCs/>
+          <w:sz w:val="26"/>
+          <w:szCs w:val="26"/>
+          <w:lang w:val="en-US"/>
+        </w:rPr>
+        <w:t xml:space="preserve"> main </w:t>
+      </w:r>
+      <w:proofErr w:type="spellStart"/>
+      <w:r>
+        <w:rPr>
+          <w:rFonts w:cstheme="minorHAnsi"/>
+          <w:bCs/>
+          <w:sz w:val="26"/>
+          <w:szCs w:val="26"/>
+          <w:lang w:val="en-US"/>
+        </w:rPr>
+        <w:t>axisnya</w:t>
+      </w:r>
+      <w:proofErr w:type="spellEnd"/>
+      <w:proofErr w:type="gramStart"/>
+      <w:r>
+        <w:rPr>
+          <w:rFonts w:cstheme="minorHAnsi"/>
+          <w:bCs/>
+          <w:sz w:val="26"/>
+          <w:szCs w:val="26"/>
+          <w:lang w:val="en-US"/>
+        </w:rPr>
+        <w:t xml:space="preserve">, </w:t>
+      </w:r>
+      <w:r>
+        <w:rPr>
+          <w:rFonts w:cstheme="minorHAnsi"/>
+          <w:sz w:val="26"/>
+          <w:szCs w:val="26"/>
+          <w:shd w:val="clear" w:color="auto" w:fill="FFFFFF"/>
+        </w:rPr>
+        <w:t> j</w:t>
+      </w:r>
+      <w:r>
+        <w:rPr>
+          <w:rFonts w:cstheme="minorHAnsi"/>
+          <w:sz w:val="26"/>
+          <w:szCs w:val="26"/>
+          <w:shd w:val="clear" w:color="auto" w:fill="FFFFFF"/>
+        </w:rPr>
+        <w:t>ika</w:t>
+      </w:r>
+      <w:proofErr w:type="gramEnd"/>
+      <w:r>
+        <w:rPr>
+          <w:rFonts w:cstheme="minorHAnsi"/>
+          <w:sz w:val="26"/>
+          <w:szCs w:val="26"/>
+          <w:shd w:val="clear" w:color="auto" w:fill="FFFFFF"/>
+        </w:rPr>
+        <w:t xml:space="preserve"> main axisnya horizontal maka flex-basis akan mengatur width dan sebaliknya untuk vertical</w:t>
+      </w:r>
+      <w:r>
+        <w:rPr>
+          <w:rFonts w:cstheme="minorHAnsi"/>
+          <w:sz w:val="26"/>
+          <w:szCs w:val="26"/>
+          <w:shd w:val="clear" w:color="auto" w:fill="FFFFFF"/>
         </w:rPr>
         <w:t>.</w:t>
       </w:r>
@@ -13729,7 +13983,27 @@
           <w:szCs w:val="26"/>
           <w:lang w:val="en-US"/>
         </w:rPr>
-        <w:t>penggunaan</w:t>
+        <w:t>peng</w:t>
+      </w:r>
+      <w:r>
+        <w:rPr>
+          <w:rFonts w:cstheme="minorHAnsi"/>
+          <w:bCs/>
+          <w:sz w:val="26"/>
+          <w:szCs w:val="26"/>
+          <w:lang w:val="en-US"/>
+        </w:rPr>
+        <w:t>gunaa</w:t>
+      </w:r>
+      <w:r>
+        <w:rPr>
+          <w:rFonts w:cstheme="minorHAnsi"/>
+          <w:bCs/>
+          <w:sz w:val="26"/>
+          <w:szCs w:val="26"/>
+          <w:lang w:val="en-US"/>
+        </w:rPr>
+        <w:t>n</w:t>
       </w:r>
       <w:proofErr w:type="spellEnd"/>
       <w:r>
@@ -13762,7 +14036,17 @@
           <w:szCs w:val="26"/>
           <w:lang w:val="en-US"/>
         </w:rPr>
-        <w:t xml:space="preserve"> flex basis, </w:t>
+        <w:t xml:space="preserve"> flex-wrap</w:t>
+      </w:r>
+      <w:r>
+        <w:rPr>
+          <w:rFonts w:cstheme="minorHAnsi"/>
+          <w:bCs/>
+          <w:sz w:val="26"/>
+          <w:szCs w:val="26"/>
+          <w:lang w:val="en-US"/>
+        </w:rPr>
+        <w:t xml:space="preserve">, </w:t>
       </w:r>
       <w:proofErr w:type="spellStart"/>
       <w:r>
@@ -13839,6 +14123,50 @@
           <w:szCs w:val="26"/>
           <w:lang w:val="en-US"/>
         </w:rPr>
+        <w:t>konten</w:t>
+      </w:r>
+      <w:proofErr w:type="spellEnd"/>
+      <w:r>
+        <w:rPr>
+          <w:rFonts w:cstheme="minorHAnsi"/>
+          <w:bCs/>
+          <w:sz w:val="26"/>
+          <w:szCs w:val="26"/>
+          <w:lang w:val="en-US"/>
+        </w:rPr>
+        <w:t xml:space="preserve"> </w:t>
+      </w:r>
+      <w:proofErr w:type="spellStart"/>
+      <w:r>
+        <w:rPr>
+          <w:rFonts w:cstheme="minorHAnsi"/>
+          <w:bCs/>
+          <w:sz w:val="26"/>
+          <w:szCs w:val="26"/>
+          <w:lang w:val="en-US"/>
+        </w:rPr>
+        <w:t>sesuai</w:t>
+      </w:r>
+      <w:proofErr w:type="spellEnd"/>
+      <w:r>
+        <w:rPr>
+          <w:rFonts w:cstheme="minorHAnsi"/>
+          <w:bCs/>
+          <w:sz w:val="26"/>
+          <w:szCs w:val="26"/>
+          <w:lang w:val="en-US"/>
+        </w:rPr>
+        <w:t xml:space="preserve"> </w:t>
+      </w:r>
+      <w:proofErr w:type="spellStart"/>
+      <w:r>
+        <w:rPr>
+          <w:rFonts w:cstheme="minorHAnsi"/>
+          <w:bCs/>
+          <w:sz w:val="26"/>
+          <w:szCs w:val="26"/>
+          <w:lang w:val="en-US"/>
+        </w:rPr>
         <w:t>ukuran</w:t>
       </w:r>
       <w:proofErr w:type="spellEnd"/>
@@ -13861,98 +14189,16 @@
           <w:szCs w:val="26"/>
           <w:lang w:val="en-US"/>
         </w:rPr>
-        <w:t>sesuai</w:t>
-      </w:r>
-      <w:proofErr w:type="spellEnd"/>
-      <w:r>
-        <w:rPr>
-          <w:rFonts w:cstheme="minorHAnsi"/>
-          <w:bCs/>
-          <w:sz w:val="26"/>
-          <w:szCs w:val="26"/>
-          <w:lang w:val="en-US"/>
-        </w:rPr>
-        <w:t xml:space="preserve"> </w:t>
-      </w:r>
-      <w:proofErr w:type="spellStart"/>
-      <w:r>
-        <w:rPr>
-          <w:rFonts w:cstheme="minorHAnsi"/>
-          <w:bCs/>
-          <w:sz w:val="26"/>
-          <w:szCs w:val="26"/>
-          <w:lang w:val="en-US"/>
-        </w:rPr>
-        <w:t>dengan</w:t>
-      </w:r>
-      <w:proofErr w:type="spellEnd"/>
-      <w:r>
-        <w:rPr>
-          <w:rFonts w:cstheme="minorHAnsi"/>
-          <w:bCs/>
-          <w:sz w:val="26"/>
-          <w:szCs w:val="26"/>
-          <w:lang w:val="en-US"/>
-        </w:rPr>
-        <w:t xml:space="preserve"> main </w:t>
-      </w:r>
-      <w:proofErr w:type="spellStart"/>
-      <w:r>
-        <w:rPr>
-          <w:rFonts w:cstheme="minorHAnsi"/>
-          <w:bCs/>
-          <w:sz w:val="26"/>
-          <w:szCs w:val="26"/>
-          <w:lang w:val="en-US"/>
-        </w:rPr>
-        <w:t>axisnya</w:t>
-      </w:r>
-      <w:proofErr w:type="spellEnd"/>
-      <w:proofErr w:type="gramStart"/>
-      <w:r>
-        <w:rPr>
-          <w:rFonts w:cstheme="minorHAnsi"/>
-          <w:bCs/>
-          <w:sz w:val="26"/>
-          <w:szCs w:val="26"/>
-          <w:lang w:val="en-US"/>
-        </w:rPr>
-        <w:t xml:space="preserve">, </w:t>
-      </w:r>
-      <w:r>
-        <w:rPr>
-          <w:rFonts w:cstheme="minorHAnsi"/>
-          <w:sz w:val="26"/>
-          <w:szCs w:val="26"/>
-          <w:shd w:val="clear" w:color="auto" w:fill="FFFFFF"/>
-        </w:rPr>
-        <w:t> j</w:t>
-      </w:r>
-      <w:r>
-        <w:rPr>
-          <w:rFonts w:cstheme="minorHAnsi"/>
-          <w:sz w:val="26"/>
-          <w:szCs w:val="26"/>
-          <w:shd w:val="clear" w:color="auto" w:fill="FFFFFF"/>
-        </w:rPr>
-        <w:t>ika</w:t>
-      </w:r>
-      <w:proofErr w:type="gramEnd"/>
-      <w:r>
-        <w:rPr>
-          <w:rFonts w:cstheme="minorHAnsi"/>
-          <w:sz w:val="26"/>
-          <w:szCs w:val="26"/>
-          <w:shd w:val="clear" w:color="auto" w:fill="FFFFFF"/>
-        </w:rPr>
-        <w:t xml:space="preserve"> main axisnya horizontal maka flex-basis akan mengatur width dan sebaliknya untuk vertical</w:t>
-      </w:r>
-      <w:r>
-        <w:rPr>
-          <w:rFonts w:cstheme="minorHAnsi"/>
-          <w:sz w:val="26"/>
-          <w:szCs w:val="26"/>
-          <w:shd w:val="clear" w:color="auto" w:fill="FFFFFF"/>
+        <w:t>layar</w:t>
+      </w:r>
+      <w:proofErr w:type="spellEnd"/>
+      <w:r>
+        <w:rPr>
+          <w:rFonts w:cstheme="minorHAnsi"/>
+          <w:bCs/>
+          <w:sz w:val="26"/>
+          <w:szCs w:val="26"/>
+          <w:lang w:val="en-US"/>
         </w:rPr>
         <w:t>.</w:t>
       </w:r>
@@ -13981,6 +14227,7 @@
           <w:szCs w:val="26"/>
           <w:lang w:val="en-US"/>
         </w:rPr>
+        <w:lastRenderedPageBreak/>
         <w:t>Memahami</w:t>
       </w:r>
       <w:proofErr w:type="spellEnd"/>
@@ -14003,17 +14250,7 @@
           <w:szCs w:val="26"/>
           <w:lang w:val="en-US"/>
         </w:rPr>
-        <w:t>peng</w:t>
-      </w:r>
-      <w:r>
-        <w:rPr>
-          <w:rFonts w:cstheme="minorHAnsi"/>
-          <w:bCs/>
-          <w:sz w:val="26"/>
-          <w:szCs w:val="26"/>
-          <w:lang w:val="en-US"/>
-        </w:rPr>
-        <w:t>gunaa</w:t>
+        <w:t>penggunaa</w:t>
       </w:r>
       <w:r>
         <w:rPr>
@@ -14056,8 +14293,196 @@
           <w:szCs w:val="26"/>
           <w:lang w:val="en-US"/>
         </w:rPr>
-        <w:t xml:space="preserve"> flex-wrap</w:t>
-      </w:r>
+        <w:t xml:space="preserve"> flex-wrap: wrap, </w:t>
+      </w:r>
+      <w:proofErr w:type="spellStart"/>
+      <w:r>
+        <w:rPr>
+          <w:rFonts w:cstheme="minorHAnsi"/>
+          <w:bCs/>
+          <w:sz w:val="26"/>
+          <w:szCs w:val="26"/>
+          <w:lang w:val="en-US"/>
+        </w:rPr>
+        <w:t>yaitu</w:t>
+      </w:r>
+      <w:proofErr w:type="spellEnd"/>
+      <w:r>
+        <w:rPr>
+          <w:rFonts w:cstheme="minorHAnsi"/>
+          <w:bCs/>
+          <w:sz w:val="26"/>
+          <w:szCs w:val="26"/>
+          <w:lang w:val="en-US"/>
+        </w:rPr>
+        <w:t xml:space="preserve"> </w:t>
+      </w:r>
+      <w:proofErr w:type="spellStart"/>
+      <w:r>
+        <w:rPr>
+          <w:rFonts w:cstheme="minorHAnsi"/>
+          <w:bCs/>
+          <w:sz w:val="26"/>
+          <w:szCs w:val="26"/>
+          <w:lang w:val="en-US"/>
+        </w:rPr>
+        <w:t>untuk</w:t>
+      </w:r>
+      <w:proofErr w:type="spellEnd"/>
+      <w:r>
+        <w:rPr>
+          <w:rFonts w:cstheme="minorHAnsi"/>
+          <w:bCs/>
+          <w:sz w:val="26"/>
+          <w:szCs w:val="26"/>
+          <w:lang w:val="en-US"/>
+        </w:rPr>
+        <w:t xml:space="preserve"> </w:t>
+      </w:r>
+      <w:proofErr w:type="spellStart"/>
+      <w:r>
+        <w:rPr>
+          <w:rFonts w:cstheme="minorHAnsi"/>
+          <w:bCs/>
+          <w:sz w:val="26"/>
+          <w:szCs w:val="26"/>
+          <w:lang w:val="en-US"/>
+        </w:rPr>
+        <w:t>mengatur</w:t>
+      </w:r>
+      <w:proofErr w:type="spellEnd"/>
+      <w:r>
+        <w:rPr>
+          <w:rFonts w:cstheme="minorHAnsi"/>
+          <w:bCs/>
+          <w:sz w:val="26"/>
+          <w:szCs w:val="26"/>
+          <w:lang w:val="en-US"/>
+        </w:rPr>
+        <w:t xml:space="preserve"> </w:t>
+      </w:r>
+      <w:proofErr w:type="spellStart"/>
+      <w:r>
+        <w:rPr>
+          <w:rFonts w:cstheme="minorHAnsi"/>
+          <w:bCs/>
+          <w:sz w:val="26"/>
+          <w:szCs w:val="26"/>
+          <w:lang w:val="en-US"/>
+        </w:rPr>
+        <w:t>elemen</w:t>
+      </w:r>
+      <w:proofErr w:type="spellEnd"/>
+      <w:r>
+        <w:rPr>
+          <w:rFonts w:cstheme="minorHAnsi"/>
+          <w:bCs/>
+          <w:sz w:val="26"/>
+          <w:szCs w:val="26"/>
+          <w:lang w:val="en-US"/>
+        </w:rPr>
+        <w:t xml:space="preserve"> </w:t>
+      </w:r>
+      <w:proofErr w:type="spellStart"/>
+      <w:r>
+        <w:rPr>
+          <w:rFonts w:cstheme="minorHAnsi"/>
+          <w:bCs/>
+          <w:sz w:val="26"/>
+          <w:szCs w:val="26"/>
+          <w:lang w:val="en-US"/>
+        </w:rPr>
+        <w:t>menjadi</w:t>
+      </w:r>
+      <w:proofErr w:type="spellEnd"/>
+      <w:r>
+        <w:rPr>
+          <w:rFonts w:cstheme="minorHAnsi"/>
+          <w:bCs/>
+          <w:sz w:val="26"/>
+          <w:szCs w:val="26"/>
+          <w:lang w:val="en-US"/>
+        </w:rPr>
+        <w:t xml:space="preserve"> </w:t>
+      </w:r>
+      <w:proofErr w:type="spellStart"/>
+      <w:r>
+        <w:rPr>
+          <w:rFonts w:cstheme="minorHAnsi"/>
+          <w:bCs/>
+          <w:sz w:val="26"/>
+          <w:szCs w:val="26"/>
+          <w:lang w:val="en-US"/>
+        </w:rPr>
+        <w:t>sejajar</w:t>
+      </w:r>
+      <w:proofErr w:type="spellEnd"/>
+      <w:r>
+        <w:rPr>
+          <w:rFonts w:cstheme="minorHAnsi"/>
+          <w:bCs/>
+          <w:sz w:val="26"/>
+          <w:szCs w:val="26"/>
+          <w:lang w:val="en-US"/>
+        </w:rPr>
+        <w:t xml:space="preserve"> </w:t>
+      </w:r>
+      <w:proofErr w:type="spellStart"/>
+      <w:r>
+        <w:rPr>
+          <w:rFonts w:cstheme="minorHAnsi"/>
+          <w:bCs/>
+          <w:sz w:val="26"/>
+          <w:szCs w:val="26"/>
+          <w:lang w:val="en-US"/>
+        </w:rPr>
+        <w:t>apabila</w:t>
+      </w:r>
+      <w:proofErr w:type="spellEnd"/>
+      <w:r>
+        <w:rPr>
+          <w:rFonts w:cstheme="minorHAnsi"/>
+          <w:bCs/>
+          <w:sz w:val="26"/>
+          <w:szCs w:val="26"/>
+          <w:lang w:val="en-US"/>
+        </w:rPr>
+        <w:t xml:space="preserve"> </w:t>
+      </w:r>
+      <w:proofErr w:type="spellStart"/>
+      <w:r>
+        <w:rPr>
+          <w:rFonts w:cstheme="minorHAnsi"/>
+          <w:bCs/>
+          <w:sz w:val="26"/>
+          <w:szCs w:val="26"/>
+          <w:lang w:val="en-US"/>
+        </w:rPr>
+        <w:t>layar</w:t>
+      </w:r>
+      <w:proofErr w:type="spellEnd"/>
+      <w:r>
+        <w:rPr>
+          <w:rFonts w:cstheme="minorHAnsi"/>
+          <w:bCs/>
+          <w:sz w:val="26"/>
+          <w:szCs w:val="26"/>
+          <w:lang w:val="en-US"/>
+        </w:rPr>
+        <w:t xml:space="preserve"> </w:t>
+      </w:r>
+      <w:proofErr w:type="spellStart"/>
+      <w:r>
+        <w:rPr>
+          <w:rFonts w:cstheme="minorHAnsi"/>
+          <w:bCs/>
+          <w:sz w:val="26"/>
+          <w:szCs w:val="26"/>
+          <w:lang w:val="en-US"/>
+        </w:rPr>
+        <w:t>besar</w:t>
+      </w:r>
+      <w:proofErr w:type="spellEnd"/>
       <w:r>
         <w:rPr>
           <w:rFonts w:cstheme="minorHAnsi"/>
@@ -14077,95 +14502,163 @@
           <w:szCs w:val="26"/>
           <w:lang w:val="en-US"/>
         </w:rPr>
-        <w:t>yaitu</w:t>
-      </w:r>
-      <w:proofErr w:type="spellEnd"/>
-      <w:r>
-        <w:rPr>
-          <w:rFonts w:cstheme="minorHAnsi"/>
-          <w:bCs/>
-          <w:sz w:val="26"/>
-          <w:szCs w:val="26"/>
-          <w:lang w:val="en-US"/>
-        </w:rPr>
-        <w:t xml:space="preserve"> </w:t>
-      </w:r>
-      <w:proofErr w:type="spellStart"/>
-      <w:r>
-        <w:rPr>
-          <w:rFonts w:cstheme="minorHAnsi"/>
-          <w:bCs/>
-          <w:sz w:val="26"/>
-          <w:szCs w:val="26"/>
-          <w:lang w:val="en-US"/>
-        </w:rPr>
-        <w:t>untuk</w:t>
-      </w:r>
-      <w:proofErr w:type="spellEnd"/>
-      <w:r>
-        <w:rPr>
-          <w:rFonts w:cstheme="minorHAnsi"/>
-          <w:bCs/>
-          <w:sz w:val="26"/>
-          <w:szCs w:val="26"/>
-          <w:lang w:val="en-US"/>
-        </w:rPr>
-        <w:t xml:space="preserve"> </w:t>
-      </w:r>
-      <w:proofErr w:type="spellStart"/>
-      <w:r>
-        <w:rPr>
-          <w:rFonts w:cstheme="minorHAnsi"/>
-          <w:bCs/>
-          <w:sz w:val="26"/>
-          <w:szCs w:val="26"/>
-          <w:lang w:val="en-US"/>
-        </w:rPr>
-        <w:t>mengatur</w:t>
-      </w:r>
-      <w:proofErr w:type="spellEnd"/>
-      <w:r>
-        <w:rPr>
-          <w:rFonts w:cstheme="minorHAnsi"/>
-          <w:bCs/>
-          <w:sz w:val="26"/>
-          <w:szCs w:val="26"/>
-          <w:lang w:val="en-US"/>
-        </w:rPr>
-        <w:t xml:space="preserve"> </w:t>
-      </w:r>
-      <w:proofErr w:type="spellStart"/>
-      <w:r>
-        <w:rPr>
-          <w:rFonts w:cstheme="minorHAnsi"/>
-          <w:bCs/>
-          <w:sz w:val="26"/>
-          <w:szCs w:val="26"/>
-          <w:lang w:val="en-US"/>
-        </w:rPr>
-        <w:t>konten</w:t>
-      </w:r>
-      <w:proofErr w:type="spellEnd"/>
-      <w:r>
-        <w:rPr>
-          <w:rFonts w:cstheme="minorHAnsi"/>
-          <w:bCs/>
-          <w:sz w:val="26"/>
-          <w:szCs w:val="26"/>
-          <w:lang w:val="en-US"/>
-        </w:rPr>
-        <w:t xml:space="preserve"> </w:t>
-      </w:r>
-      <w:proofErr w:type="spellStart"/>
-      <w:r>
-        <w:rPr>
-          <w:rFonts w:cstheme="minorHAnsi"/>
-          <w:bCs/>
-          <w:sz w:val="26"/>
-          <w:szCs w:val="26"/>
-          <w:lang w:val="en-US"/>
-        </w:rPr>
-        <w:t>sesuai</w:t>
+        <w:t>namun</w:t>
+      </w:r>
+      <w:proofErr w:type="spellEnd"/>
+      <w:r>
+        <w:rPr>
+          <w:rFonts w:cstheme="minorHAnsi"/>
+          <w:bCs/>
+          <w:sz w:val="26"/>
+          <w:szCs w:val="26"/>
+          <w:lang w:val="en-US"/>
+        </w:rPr>
+        <w:t xml:space="preserve"> </w:t>
+      </w:r>
+      <w:proofErr w:type="spellStart"/>
+      <w:proofErr w:type="gramStart"/>
+      <w:r>
+        <w:rPr>
+          <w:rFonts w:cstheme="minorHAnsi"/>
+          <w:bCs/>
+          <w:sz w:val="26"/>
+          <w:szCs w:val="26"/>
+          <w:lang w:val="en-US"/>
+        </w:rPr>
+        <w:t>akan</w:t>
+      </w:r>
+      <w:proofErr w:type="spellEnd"/>
+      <w:proofErr w:type="gramEnd"/>
+      <w:r>
+        <w:rPr>
+          <w:rFonts w:cstheme="minorHAnsi"/>
+          <w:bCs/>
+          <w:sz w:val="26"/>
+          <w:szCs w:val="26"/>
+          <w:lang w:val="en-US"/>
+        </w:rPr>
+        <w:t xml:space="preserve"> </w:t>
+      </w:r>
+      <w:proofErr w:type="spellStart"/>
+      <w:r>
+        <w:rPr>
+          <w:rFonts w:cstheme="minorHAnsi"/>
+          <w:bCs/>
+          <w:sz w:val="26"/>
+          <w:szCs w:val="26"/>
+          <w:lang w:val="en-US"/>
+        </w:rPr>
+        <w:t>dirubah</w:t>
+      </w:r>
+      <w:proofErr w:type="spellEnd"/>
+      <w:r>
+        <w:rPr>
+          <w:rFonts w:cstheme="minorHAnsi"/>
+          <w:bCs/>
+          <w:sz w:val="26"/>
+          <w:szCs w:val="26"/>
+          <w:lang w:val="en-US"/>
+        </w:rPr>
+        <w:t xml:space="preserve"> </w:t>
+      </w:r>
+      <w:proofErr w:type="spellStart"/>
+      <w:r>
+        <w:rPr>
+          <w:rFonts w:cstheme="minorHAnsi"/>
+          <w:bCs/>
+          <w:sz w:val="26"/>
+          <w:szCs w:val="26"/>
+          <w:lang w:val="en-US"/>
+        </w:rPr>
+        <w:t>kebawah</w:t>
+      </w:r>
+      <w:proofErr w:type="spellEnd"/>
+      <w:r>
+        <w:rPr>
+          <w:rFonts w:cstheme="minorHAnsi"/>
+          <w:bCs/>
+          <w:sz w:val="26"/>
+          <w:szCs w:val="26"/>
+          <w:lang w:val="en-US"/>
+        </w:rPr>
+        <w:t xml:space="preserve"> </w:t>
+      </w:r>
+      <w:proofErr w:type="spellStart"/>
+      <w:r>
+        <w:rPr>
+          <w:rFonts w:cstheme="minorHAnsi"/>
+          <w:bCs/>
+          <w:sz w:val="26"/>
+          <w:szCs w:val="26"/>
+          <w:lang w:val="en-US"/>
+        </w:rPr>
+        <w:t>apabila</w:t>
+      </w:r>
+      <w:proofErr w:type="spellEnd"/>
+      <w:r>
+        <w:rPr>
+          <w:rFonts w:cstheme="minorHAnsi"/>
+          <w:bCs/>
+          <w:sz w:val="26"/>
+          <w:szCs w:val="26"/>
+          <w:lang w:val="en-US"/>
+        </w:rPr>
+        <w:t xml:space="preserve"> </w:t>
+      </w:r>
+      <w:proofErr w:type="spellStart"/>
+      <w:r>
+        <w:rPr>
+          <w:rFonts w:cstheme="minorHAnsi"/>
+          <w:bCs/>
+          <w:sz w:val="26"/>
+          <w:szCs w:val="26"/>
+          <w:lang w:val="en-US"/>
+        </w:rPr>
+        <w:t>layar</w:t>
+      </w:r>
+      <w:proofErr w:type="spellEnd"/>
+      <w:r>
+        <w:rPr>
+          <w:rFonts w:cstheme="minorHAnsi"/>
+          <w:bCs/>
+          <w:sz w:val="26"/>
+          <w:szCs w:val="26"/>
+          <w:lang w:val="en-US"/>
+        </w:rPr>
+        <w:t xml:space="preserve"> </w:t>
+      </w:r>
+      <w:proofErr w:type="spellStart"/>
+      <w:r>
+        <w:rPr>
+          <w:rFonts w:cstheme="minorHAnsi"/>
+          <w:bCs/>
+          <w:sz w:val="26"/>
+          <w:szCs w:val="26"/>
+          <w:lang w:val="en-US"/>
+        </w:rPr>
+        <w:t>mengecil</w:t>
+      </w:r>
+      <w:proofErr w:type="spellEnd"/>
+      <w:r>
+        <w:rPr>
+          <w:rFonts w:cstheme="minorHAnsi"/>
+          <w:bCs/>
+          <w:sz w:val="26"/>
+          <w:szCs w:val="26"/>
+          <w:lang w:val="en-US"/>
+        </w:rPr>
+        <w:t xml:space="preserve"> </w:t>
+      </w:r>
+      <w:proofErr w:type="spellStart"/>
+      <w:r>
+        <w:rPr>
+          <w:rFonts w:cstheme="minorHAnsi"/>
+          <w:bCs/>
+          <w:sz w:val="26"/>
+          <w:szCs w:val="26"/>
+          <w:lang w:val="en-US"/>
+        </w:rPr>
+        <w:t>dan</w:t>
       </w:r>
       <w:proofErr w:type="spellEnd"/>
       <w:r>
@@ -14209,7 +14702,95 @@
           <w:szCs w:val="26"/>
           <w:lang w:val="en-US"/>
         </w:rPr>
-        <w:t>layar</w:t>
+        <w:t>elemen</w:t>
+      </w:r>
+      <w:proofErr w:type="spellEnd"/>
+      <w:r>
+        <w:rPr>
+          <w:rFonts w:cstheme="minorHAnsi"/>
+          <w:bCs/>
+          <w:sz w:val="26"/>
+          <w:szCs w:val="26"/>
+          <w:lang w:val="en-US"/>
+        </w:rPr>
+        <w:t xml:space="preserve"> </w:t>
+      </w:r>
+      <w:proofErr w:type="spellStart"/>
+      <w:r>
+        <w:rPr>
+          <w:rFonts w:cstheme="minorHAnsi"/>
+          <w:bCs/>
+          <w:sz w:val="26"/>
+          <w:szCs w:val="26"/>
+          <w:lang w:val="en-US"/>
+        </w:rPr>
+        <w:t>tetap</w:t>
+      </w:r>
+      <w:proofErr w:type="spellEnd"/>
+      <w:r>
+        <w:rPr>
+          <w:rFonts w:cstheme="minorHAnsi"/>
+          <w:bCs/>
+          <w:sz w:val="26"/>
+          <w:szCs w:val="26"/>
+          <w:lang w:val="en-US"/>
+        </w:rPr>
+        <w:t xml:space="preserve"> </w:t>
+      </w:r>
+      <w:proofErr w:type="spellStart"/>
+      <w:r>
+        <w:rPr>
+          <w:rFonts w:cstheme="minorHAnsi"/>
+          <w:bCs/>
+          <w:sz w:val="26"/>
+          <w:szCs w:val="26"/>
+          <w:lang w:val="en-US"/>
+        </w:rPr>
+        <w:t>seperti</w:t>
+      </w:r>
+      <w:proofErr w:type="spellEnd"/>
+      <w:r>
+        <w:rPr>
+          <w:rFonts w:cstheme="minorHAnsi"/>
+          <w:bCs/>
+          <w:sz w:val="26"/>
+          <w:szCs w:val="26"/>
+          <w:lang w:val="en-US"/>
+        </w:rPr>
+        <w:t xml:space="preserve"> </w:t>
+      </w:r>
+      <w:proofErr w:type="spellStart"/>
+      <w:r>
+        <w:rPr>
+          <w:rFonts w:cstheme="minorHAnsi"/>
+          <w:bCs/>
+          <w:sz w:val="26"/>
+          <w:szCs w:val="26"/>
+          <w:lang w:val="en-US"/>
+        </w:rPr>
+        <w:t>bentuk</w:t>
+      </w:r>
+      <w:proofErr w:type="spellEnd"/>
+      <w:r>
+        <w:rPr>
+          <w:rFonts w:cstheme="minorHAnsi"/>
+          <w:bCs/>
+          <w:sz w:val="26"/>
+          <w:szCs w:val="26"/>
+          <w:lang w:val="en-US"/>
+        </w:rPr>
+        <w:t xml:space="preserve"> </w:t>
+      </w:r>
+      <w:proofErr w:type="spellStart"/>
+      <w:r>
+        <w:rPr>
+          <w:rFonts w:cstheme="minorHAnsi"/>
+          <w:bCs/>
+          <w:sz w:val="26"/>
+          <w:szCs w:val="26"/>
+          <w:lang w:val="en-US"/>
+        </w:rPr>
+        <w:t>awal</w:t>
       </w:r>
       <w:proofErr w:type="spellEnd"/>
       <w:r>
@@ -14247,7 +14828,6 @@
           <w:szCs w:val="26"/>
           <w:lang w:val="en-US"/>
         </w:rPr>
-        <w:lastRenderedPageBreak/>
         <w:t>Memahami</w:t>
       </w:r>
       <w:proofErr w:type="spellEnd"/>
@@ -14270,7 +14850,17 @@
           <w:szCs w:val="26"/>
           <w:lang w:val="en-US"/>
         </w:rPr>
-        <w:t>penggunaa</w:t>
+        <w:t>peng</w:t>
+      </w:r>
+      <w:r>
+        <w:rPr>
+          <w:rFonts w:cstheme="minorHAnsi"/>
+          <w:bCs/>
+          <w:sz w:val="26"/>
+          <w:szCs w:val="26"/>
+          <w:lang w:val="en-US"/>
+        </w:rPr>
+        <w:t>gunaa</w:t>
       </w:r>
       <w:r>
         <w:rPr>
@@ -14313,650 +14903,18 @@
           <w:szCs w:val="26"/>
           <w:lang w:val="en-US"/>
         </w:rPr>
-        <w:t xml:space="preserve"> flex-wrap: wrap, </w:t>
-      </w:r>
-      <w:proofErr w:type="spellStart"/>
-      <w:r>
-        <w:rPr>
-          <w:rFonts w:cstheme="minorHAnsi"/>
-          <w:bCs/>
-          <w:sz w:val="26"/>
-          <w:szCs w:val="26"/>
-          <w:lang w:val="en-US"/>
-        </w:rPr>
-        <w:t>yaitu</w:t>
-      </w:r>
-      <w:proofErr w:type="spellEnd"/>
-      <w:r>
-        <w:rPr>
-          <w:rFonts w:cstheme="minorHAnsi"/>
-          <w:bCs/>
-          <w:sz w:val="26"/>
-          <w:szCs w:val="26"/>
-          <w:lang w:val="en-US"/>
-        </w:rPr>
-        <w:t xml:space="preserve"> </w:t>
-      </w:r>
-      <w:proofErr w:type="spellStart"/>
-      <w:r>
-        <w:rPr>
-          <w:rFonts w:cstheme="minorHAnsi"/>
-          <w:bCs/>
-          <w:sz w:val="26"/>
-          <w:szCs w:val="26"/>
-          <w:lang w:val="en-US"/>
-        </w:rPr>
-        <w:t>untuk</w:t>
-      </w:r>
-      <w:proofErr w:type="spellEnd"/>
-      <w:r>
-        <w:rPr>
-          <w:rFonts w:cstheme="minorHAnsi"/>
-          <w:bCs/>
-          <w:sz w:val="26"/>
-          <w:szCs w:val="26"/>
-          <w:lang w:val="en-US"/>
-        </w:rPr>
-        <w:t xml:space="preserve"> </w:t>
-      </w:r>
-      <w:proofErr w:type="spellStart"/>
-      <w:r>
-        <w:rPr>
-          <w:rFonts w:cstheme="minorHAnsi"/>
-          <w:bCs/>
-          <w:sz w:val="26"/>
-          <w:szCs w:val="26"/>
-          <w:lang w:val="en-US"/>
-        </w:rPr>
-        <w:t>mengatur</w:t>
-      </w:r>
-      <w:proofErr w:type="spellEnd"/>
-      <w:r>
-        <w:rPr>
-          <w:rFonts w:cstheme="minorHAnsi"/>
-          <w:bCs/>
-          <w:sz w:val="26"/>
-          <w:szCs w:val="26"/>
-          <w:lang w:val="en-US"/>
-        </w:rPr>
-        <w:t xml:space="preserve"> </w:t>
-      </w:r>
-      <w:proofErr w:type="spellStart"/>
-      <w:r>
-        <w:rPr>
-          <w:rFonts w:cstheme="minorHAnsi"/>
-          <w:bCs/>
-          <w:sz w:val="26"/>
-          <w:szCs w:val="26"/>
-          <w:lang w:val="en-US"/>
-        </w:rPr>
-        <w:t>elemen</w:t>
-      </w:r>
-      <w:proofErr w:type="spellEnd"/>
-      <w:r>
-        <w:rPr>
-          <w:rFonts w:cstheme="minorHAnsi"/>
-          <w:bCs/>
-          <w:sz w:val="26"/>
-          <w:szCs w:val="26"/>
-          <w:lang w:val="en-US"/>
-        </w:rPr>
-        <w:t xml:space="preserve"> </w:t>
-      </w:r>
-      <w:proofErr w:type="spellStart"/>
-      <w:r>
-        <w:rPr>
-          <w:rFonts w:cstheme="minorHAnsi"/>
-          <w:bCs/>
-          <w:sz w:val="26"/>
-          <w:szCs w:val="26"/>
-          <w:lang w:val="en-US"/>
-        </w:rPr>
-        <w:t>menjadi</w:t>
-      </w:r>
-      <w:proofErr w:type="spellEnd"/>
-      <w:r>
-        <w:rPr>
-          <w:rFonts w:cstheme="minorHAnsi"/>
-          <w:bCs/>
-          <w:sz w:val="26"/>
-          <w:szCs w:val="26"/>
-          <w:lang w:val="en-US"/>
-        </w:rPr>
-        <w:t xml:space="preserve"> </w:t>
-      </w:r>
-      <w:proofErr w:type="spellStart"/>
-      <w:r>
-        <w:rPr>
-          <w:rFonts w:cstheme="minorHAnsi"/>
-          <w:bCs/>
-          <w:sz w:val="26"/>
-          <w:szCs w:val="26"/>
-          <w:lang w:val="en-US"/>
-        </w:rPr>
-        <w:t>sejajar</w:t>
-      </w:r>
-      <w:proofErr w:type="spellEnd"/>
-      <w:r>
-        <w:rPr>
-          <w:rFonts w:cstheme="minorHAnsi"/>
-          <w:bCs/>
-          <w:sz w:val="26"/>
-          <w:szCs w:val="26"/>
-          <w:lang w:val="en-US"/>
-        </w:rPr>
-        <w:t xml:space="preserve"> </w:t>
-      </w:r>
-      <w:proofErr w:type="spellStart"/>
-      <w:r>
-        <w:rPr>
-          <w:rFonts w:cstheme="minorHAnsi"/>
-          <w:bCs/>
-          <w:sz w:val="26"/>
-          <w:szCs w:val="26"/>
-          <w:lang w:val="en-US"/>
-        </w:rPr>
-        <w:t>apabila</w:t>
-      </w:r>
-      <w:proofErr w:type="spellEnd"/>
-      <w:r>
-        <w:rPr>
-          <w:rFonts w:cstheme="minorHAnsi"/>
-          <w:bCs/>
-          <w:sz w:val="26"/>
-          <w:szCs w:val="26"/>
-          <w:lang w:val="en-US"/>
-        </w:rPr>
-        <w:t xml:space="preserve"> </w:t>
-      </w:r>
-      <w:proofErr w:type="spellStart"/>
-      <w:r>
-        <w:rPr>
-          <w:rFonts w:cstheme="minorHAnsi"/>
-          <w:bCs/>
-          <w:sz w:val="26"/>
-          <w:szCs w:val="26"/>
-          <w:lang w:val="en-US"/>
-        </w:rPr>
-        <w:t>layar</w:t>
-      </w:r>
-      <w:proofErr w:type="spellEnd"/>
-      <w:r>
-        <w:rPr>
-          <w:rFonts w:cstheme="minorHAnsi"/>
-          <w:bCs/>
-          <w:sz w:val="26"/>
-          <w:szCs w:val="26"/>
-          <w:lang w:val="en-US"/>
-        </w:rPr>
-        <w:t xml:space="preserve"> </w:t>
-      </w:r>
-      <w:proofErr w:type="spellStart"/>
-      <w:r>
-        <w:rPr>
-          <w:rFonts w:cstheme="minorHAnsi"/>
-          <w:bCs/>
-          <w:sz w:val="26"/>
-          <w:szCs w:val="26"/>
-          <w:lang w:val="en-US"/>
-        </w:rPr>
-        <w:t>besar</w:t>
-      </w:r>
-      <w:proofErr w:type="spellEnd"/>
-      <w:r>
-        <w:rPr>
-          <w:rFonts w:cstheme="minorHAnsi"/>
-          <w:bCs/>
-          <w:sz w:val="26"/>
-          <w:szCs w:val="26"/>
-          <w:lang w:val="en-US"/>
-        </w:rPr>
-        <w:t xml:space="preserve">, </w:t>
-      </w:r>
-      <w:proofErr w:type="spellStart"/>
-      <w:r>
-        <w:rPr>
-          <w:rFonts w:cstheme="minorHAnsi"/>
-          <w:bCs/>
-          <w:sz w:val="26"/>
-          <w:szCs w:val="26"/>
-          <w:lang w:val="en-US"/>
-        </w:rPr>
-        <w:t>namun</w:t>
-      </w:r>
-      <w:proofErr w:type="spellEnd"/>
-      <w:r>
-        <w:rPr>
-          <w:rFonts w:cstheme="minorHAnsi"/>
-          <w:bCs/>
-          <w:sz w:val="26"/>
-          <w:szCs w:val="26"/>
-          <w:lang w:val="en-US"/>
-        </w:rPr>
-        <w:t xml:space="preserve"> </w:t>
-      </w:r>
-      <w:proofErr w:type="spellStart"/>
-      <w:proofErr w:type="gramStart"/>
-      <w:r>
-        <w:rPr>
-          <w:rFonts w:cstheme="minorHAnsi"/>
-          <w:bCs/>
-          <w:sz w:val="26"/>
-          <w:szCs w:val="26"/>
-          <w:lang w:val="en-US"/>
-        </w:rPr>
-        <w:t>akan</w:t>
-      </w:r>
-      <w:proofErr w:type="spellEnd"/>
-      <w:proofErr w:type="gramEnd"/>
-      <w:r>
-        <w:rPr>
-          <w:rFonts w:cstheme="minorHAnsi"/>
-          <w:bCs/>
-          <w:sz w:val="26"/>
-          <w:szCs w:val="26"/>
-          <w:lang w:val="en-US"/>
-        </w:rPr>
-        <w:t xml:space="preserve"> </w:t>
-      </w:r>
-      <w:proofErr w:type="spellStart"/>
-      <w:r>
-        <w:rPr>
-          <w:rFonts w:cstheme="minorHAnsi"/>
-          <w:bCs/>
-          <w:sz w:val="26"/>
-          <w:szCs w:val="26"/>
-          <w:lang w:val="en-US"/>
-        </w:rPr>
-        <w:t>dirubah</w:t>
-      </w:r>
-      <w:proofErr w:type="spellEnd"/>
-      <w:r>
-        <w:rPr>
-          <w:rFonts w:cstheme="minorHAnsi"/>
-          <w:bCs/>
-          <w:sz w:val="26"/>
-          <w:szCs w:val="26"/>
-          <w:lang w:val="en-US"/>
-        </w:rPr>
-        <w:t xml:space="preserve"> </w:t>
-      </w:r>
-      <w:proofErr w:type="spellStart"/>
-      <w:r>
-        <w:rPr>
-          <w:rFonts w:cstheme="minorHAnsi"/>
-          <w:bCs/>
-          <w:sz w:val="26"/>
-          <w:szCs w:val="26"/>
-          <w:lang w:val="en-US"/>
-        </w:rPr>
-        <w:t>kebawah</w:t>
-      </w:r>
-      <w:proofErr w:type="spellEnd"/>
-      <w:r>
-        <w:rPr>
-          <w:rFonts w:cstheme="minorHAnsi"/>
-          <w:bCs/>
-          <w:sz w:val="26"/>
-          <w:szCs w:val="26"/>
-          <w:lang w:val="en-US"/>
-        </w:rPr>
-        <w:t xml:space="preserve"> </w:t>
-      </w:r>
-      <w:proofErr w:type="spellStart"/>
-      <w:r>
-        <w:rPr>
-          <w:rFonts w:cstheme="minorHAnsi"/>
-          <w:bCs/>
-          <w:sz w:val="26"/>
-          <w:szCs w:val="26"/>
-          <w:lang w:val="en-US"/>
-        </w:rPr>
-        <w:t>apabila</w:t>
-      </w:r>
-      <w:proofErr w:type="spellEnd"/>
-      <w:r>
-        <w:rPr>
-          <w:rFonts w:cstheme="minorHAnsi"/>
-          <w:bCs/>
-          <w:sz w:val="26"/>
-          <w:szCs w:val="26"/>
-          <w:lang w:val="en-US"/>
-        </w:rPr>
-        <w:t xml:space="preserve"> </w:t>
-      </w:r>
-      <w:proofErr w:type="spellStart"/>
-      <w:r>
-        <w:rPr>
-          <w:rFonts w:cstheme="minorHAnsi"/>
-          <w:bCs/>
-          <w:sz w:val="26"/>
-          <w:szCs w:val="26"/>
-          <w:lang w:val="en-US"/>
-        </w:rPr>
-        <w:t>layar</w:t>
-      </w:r>
-      <w:proofErr w:type="spellEnd"/>
-      <w:r>
-        <w:rPr>
-          <w:rFonts w:cstheme="minorHAnsi"/>
-          <w:bCs/>
-          <w:sz w:val="26"/>
-          <w:szCs w:val="26"/>
-          <w:lang w:val="en-US"/>
-        </w:rPr>
-        <w:t xml:space="preserve"> </w:t>
-      </w:r>
-      <w:proofErr w:type="spellStart"/>
-      <w:r>
-        <w:rPr>
-          <w:rFonts w:cstheme="minorHAnsi"/>
-          <w:bCs/>
-          <w:sz w:val="26"/>
-          <w:szCs w:val="26"/>
-          <w:lang w:val="en-US"/>
-        </w:rPr>
-        <w:t>mengecil</w:t>
-      </w:r>
-      <w:proofErr w:type="spellEnd"/>
-      <w:r>
-        <w:rPr>
-          <w:rFonts w:cstheme="minorHAnsi"/>
-          <w:bCs/>
-          <w:sz w:val="26"/>
-          <w:szCs w:val="26"/>
-          <w:lang w:val="en-US"/>
-        </w:rPr>
-        <w:t xml:space="preserve"> </w:t>
-      </w:r>
-      <w:proofErr w:type="spellStart"/>
-      <w:r>
-        <w:rPr>
-          <w:rFonts w:cstheme="minorHAnsi"/>
-          <w:bCs/>
-          <w:sz w:val="26"/>
-          <w:szCs w:val="26"/>
-          <w:lang w:val="en-US"/>
-        </w:rPr>
-        <w:t>dan</w:t>
-      </w:r>
-      <w:proofErr w:type="spellEnd"/>
-      <w:r>
-        <w:rPr>
-          <w:rFonts w:cstheme="minorHAnsi"/>
-          <w:bCs/>
-          <w:sz w:val="26"/>
-          <w:szCs w:val="26"/>
-          <w:lang w:val="en-US"/>
-        </w:rPr>
-        <w:t xml:space="preserve"> </w:t>
-      </w:r>
-      <w:proofErr w:type="spellStart"/>
-      <w:r>
-        <w:rPr>
-          <w:rFonts w:cstheme="minorHAnsi"/>
-          <w:bCs/>
-          <w:sz w:val="26"/>
-          <w:szCs w:val="26"/>
-          <w:lang w:val="en-US"/>
-        </w:rPr>
-        <w:t>ukuran</w:t>
-      </w:r>
-      <w:proofErr w:type="spellEnd"/>
-      <w:r>
-        <w:rPr>
-          <w:rFonts w:cstheme="minorHAnsi"/>
-          <w:bCs/>
-          <w:sz w:val="26"/>
-          <w:szCs w:val="26"/>
-          <w:lang w:val="en-US"/>
-        </w:rPr>
-        <w:t xml:space="preserve"> </w:t>
-      </w:r>
-      <w:proofErr w:type="spellStart"/>
-      <w:r>
-        <w:rPr>
-          <w:rFonts w:cstheme="minorHAnsi"/>
-          <w:bCs/>
-          <w:sz w:val="26"/>
-          <w:szCs w:val="26"/>
-          <w:lang w:val="en-US"/>
-        </w:rPr>
-        <w:t>elemen</w:t>
-      </w:r>
-      <w:proofErr w:type="spellEnd"/>
-      <w:r>
-        <w:rPr>
-          <w:rFonts w:cstheme="minorHAnsi"/>
-          <w:bCs/>
-          <w:sz w:val="26"/>
-          <w:szCs w:val="26"/>
-          <w:lang w:val="en-US"/>
-        </w:rPr>
-        <w:t xml:space="preserve"> </w:t>
-      </w:r>
-      <w:proofErr w:type="spellStart"/>
-      <w:r>
-        <w:rPr>
-          <w:rFonts w:cstheme="minorHAnsi"/>
-          <w:bCs/>
-          <w:sz w:val="26"/>
-          <w:szCs w:val="26"/>
-          <w:lang w:val="en-US"/>
-        </w:rPr>
-        <w:t>tetap</w:t>
-      </w:r>
-      <w:proofErr w:type="spellEnd"/>
-      <w:r>
-        <w:rPr>
-          <w:rFonts w:cstheme="minorHAnsi"/>
-          <w:bCs/>
-          <w:sz w:val="26"/>
-          <w:szCs w:val="26"/>
-          <w:lang w:val="en-US"/>
-        </w:rPr>
-        <w:t xml:space="preserve"> </w:t>
-      </w:r>
-      <w:proofErr w:type="spellStart"/>
-      <w:r>
-        <w:rPr>
-          <w:rFonts w:cstheme="minorHAnsi"/>
-          <w:bCs/>
-          <w:sz w:val="26"/>
-          <w:szCs w:val="26"/>
-          <w:lang w:val="en-US"/>
-        </w:rPr>
-        <w:t>seperti</w:t>
-      </w:r>
-      <w:proofErr w:type="spellEnd"/>
-      <w:r>
-        <w:rPr>
-          <w:rFonts w:cstheme="minorHAnsi"/>
-          <w:bCs/>
-          <w:sz w:val="26"/>
-          <w:szCs w:val="26"/>
-          <w:lang w:val="en-US"/>
-        </w:rPr>
-        <w:t xml:space="preserve"> </w:t>
-      </w:r>
-      <w:proofErr w:type="spellStart"/>
-      <w:r>
-        <w:rPr>
-          <w:rFonts w:cstheme="minorHAnsi"/>
-          <w:bCs/>
-          <w:sz w:val="26"/>
-          <w:szCs w:val="26"/>
-          <w:lang w:val="en-US"/>
-        </w:rPr>
-        <w:t>bentuk</w:t>
-      </w:r>
-      <w:proofErr w:type="spellEnd"/>
-      <w:r>
-        <w:rPr>
-          <w:rFonts w:cstheme="minorHAnsi"/>
-          <w:bCs/>
-          <w:sz w:val="26"/>
-          <w:szCs w:val="26"/>
-          <w:lang w:val="en-US"/>
-        </w:rPr>
-        <w:t xml:space="preserve"> </w:t>
-      </w:r>
-      <w:proofErr w:type="spellStart"/>
-      <w:r>
-        <w:rPr>
-          <w:rFonts w:cstheme="minorHAnsi"/>
-          <w:bCs/>
-          <w:sz w:val="26"/>
-          <w:szCs w:val="26"/>
-          <w:lang w:val="en-US"/>
-        </w:rPr>
-        <w:t>awal</w:t>
-      </w:r>
-      <w:proofErr w:type="spellEnd"/>
-      <w:r>
-        <w:rPr>
-          <w:rFonts w:cstheme="minorHAnsi"/>
-          <w:bCs/>
-          <w:sz w:val="26"/>
-          <w:szCs w:val="26"/>
-          <w:lang w:val="en-US"/>
-        </w:rPr>
-        <w:t>.</w:t>
-      </w:r>
-    </w:p>
-    <w:p>
-      <w:pPr>
-        <w:pStyle w:val="ListParagraph"/>
-        <w:numPr>
-          <w:ilvl w:val="0"/>
-          <w:numId w:val="1"/>
-        </w:numPr>
-        <w:rPr>
-          <w:rFonts w:cstheme="minorHAnsi"/>
-          <w:b/>
-          <w:bCs/>
-          <w:sz w:val="26"/>
-          <w:szCs w:val="26"/>
-        </w:rPr>
-      </w:pPr>
-      <w:proofErr w:type="spellStart"/>
-      <w:r>
-        <w:rPr>
-          <w:rFonts w:cstheme="minorHAnsi"/>
-          <w:bCs/>
-          <w:sz w:val="26"/>
-          <w:szCs w:val="26"/>
-          <w:lang w:val="en-US"/>
-        </w:rPr>
-        <w:t>Memahami</w:t>
-      </w:r>
-      <w:proofErr w:type="spellEnd"/>
-      <w:r>
-        <w:rPr>
-          <w:rFonts w:cstheme="minorHAnsi"/>
-          <w:bCs/>
-          <w:sz w:val="26"/>
-          <w:szCs w:val="26"/>
-          <w:lang w:val="en-US"/>
-        </w:rPr>
-        <w:t xml:space="preserve"> </w:t>
-      </w:r>
-      <w:proofErr w:type="spellStart"/>
-      <w:r>
-        <w:rPr>
-          <w:rFonts w:cstheme="minorHAnsi"/>
-          <w:bCs/>
-          <w:sz w:val="26"/>
-          <w:szCs w:val="26"/>
-          <w:lang w:val="en-US"/>
-        </w:rPr>
-        <w:t>peng</w:t>
-      </w:r>
-      <w:r>
-        <w:rPr>
-          <w:rFonts w:cstheme="minorHAnsi"/>
-          <w:bCs/>
-          <w:sz w:val="26"/>
-          <w:szCs w:val="26"/>
-          <w:lang w:val="en-US"/>
-        </w:rPr>
-        <w:t>gunaa</w:t>
-      </w:r>
-      <w:r>
-        <w:rPr>
-          <w:rFonts w:cstheme="minorHAnsi"/>
-          <w:bCs/>
-          <w:sz w:val="26"/>
-          <w:szCs w:val="26"/>
-          <w:lang w:val="en-US"/>
-        </w:rPr>
-        <w:t>n</w:t>
-      </w:r>
-      <w:proofErr w:type="spellEnd"/>
-      <w:r>
-        <w:rPr>
-          <w:rFonts w:cstheme="minorHAnsi"/>
-          <w:bCs/>
-          <w:sz w:val="26"/>
-          <w:szCs w:val="26"/>
-          <w:lang w:val="en-US"/>
-        </w:rPr>
-        <w:t xml:space="preserve"> </w:t>
-      </w:r>
-      <w:proofErr w:type="spellStart"/>
-      <w:r>
-        <w:rPr>
-          <w:rFonts w:cstheme="minorHAnsi"/>
-          <w:bCs/>
-          <w:sz w:val="26"/>
-          <w:szCs w:val="26"/>
-          <w:lang w:val="en-US"/>
-        </w:rPr>
-        <w:t>dari</w:t>
-      </w:r>
-      <w:proofErr w:type="spellEnd"/>
-      <w:r>
-        <w:rPr>
-          <w:rFonts w:cstheme="minorHAnsi"/>
-          <w:bCs/>
-          <w:sz w:val="26"/>
-          <w:szCs w:val="26"/>
-          <w:lang w:val="en-US"/>
-        </w:rPr>
-        <w:t xml:space="preserve"> flex-wrap</w:t>
-      </w:r>
-      <w:bookmarkStart w:id="0" w:name="_GoBack"/>
-      <w:bookmarkEnd w:id="0"/>
-      <w:r>
-        <w:rPr>
-          <w:rFonts w:cstheme="minorHAnsi"/>
-          <w:bCs/>
-          <w:sz w:val="26"/>
-          <w:szCs w:val="26"/>
-          <w:lang w:val="en-US"/>
-        </w:rPr>
-        <w:t xml:space="preserve">: </w:t>
-      </w:r>
-      <w:proofErr w:type="spellStart"/>
-      <w:r>
-        <w:rPr>
-          <w:rFonts w:cstheme="minorHAnsi"/>
-          <w:bCs/>
-          <w:sz w:val="26"/>
-          <w:szCs w:val="26"/>
-          <w:lang w:val="en-US"/>
-        </w:rPr>
-        <w:t>non</w:t>
-      </w:r>
-      <w:r>
-        <w:rPr>
-          <w:rFonts w:cstheme="minorHAnsi"/>
-          <w:bCs/>
-          <w:sz w:val="26"/>
-          <w:szCs w:val="26"/>
-          <w:lang w:val="en-US"/>
-        </w:rPr>
-        <w:t>wrap</w:t>
+        <w:t xml:space="preserve"> flex-wrap: </w:t>
+      </w:r>
+      <w:proofErr w:type="spellStart"/>
+      <w:r>
+        <w:rPr>
+          <w:rFonts w:cstheme="minorHAnsi"/>
+          <w:bCs/>
+          <w:sz w:val="26"/>
+          <w:szCs w:val="26"/>
+          <w:lang w:val="en-US"/>
+        </w:rPr>
+        <w:t>nonwrap</w:t>
       </w:r>
       <w:proofErr w:type="spellEnd"/>
       <w:r>
@@ -15768,17 +15726,7 @@
           <w:szCs w:val="26"/>
           <w:lang w:val="en-US"/>
         </w:rPr>
-        <w:t>memaham</w:t>
-      </w:r>
-      <w:r>
-        <w:rPr>
-          <w:rFonts w:cstheme="minorHAnsi"/>
-          <w:bCs/>
-          <w:sz w:val="26"/>
-          <w:szCs w:val="26"/>
-          <w:lang w:val="en-US"/>
-        </w:rPr>
-        <w:t>i</w:t>
+        <w:t>memahami</w:t>
       </w:r>
       <w:proofErr w:type="spellEnd"/>
       <w:r>
@@ -15844,17 +15792,7 @@
           <w:szCs w:val="26"/>
           <w:lang w:val="en-US"/>
         </w:rPr>
-        <w:t>las</w:t>
-      </w:r>
-      <w:r>
-        <w:rPr>
-          <w:rFonts w:cstheme="minorHAnsi"/>
-          <w:bCs/>
-          <w:sz w:val="26"/>
-          <w:szCs w:val="26"/>
-          <w:lang w:val="en-US"/>
-        </w:rPr>
-        <w:t>tchild</w:t>
+        <w:t>lastchild</w:t>
       </w:r>
       <w:proofErr w:type="spellEnd"/>
       <w:r>
@@ -15876,6 +15814,7 @@
           <w:bCs/>
           <w:sz w:val="26"/>
           <w:szCs w:val="26"/>
+          <w:lang w:val="en-US"/>
         </w:rPr>
       </w:pPr>
     </w:p>

</xml_diff>